<commit_message>
Changes in the package loading
Removed package loading messages
</commit_message>
<xml_diff>
--- a/Visualizations/Draft_Visualizations_Template.docx
+++ b/Visualizations/Draft_Visualizations_Template.docx
@@ -42,6 +42,200 @@
       <w:bookmarkEnd w:id="21"/>
       <w:r>
         <w:t xml:space="preserve">Loading the Data and Necessary Packages</w:t>
+      </w:r>
+    </w:p>
+    <w:p>
+      <w:pPr>
+        <w:pStyle w:val="SourceCode"/>
+      </w:pPr>
+      <w:r>
+        <w:rPr>
+          <w:rStyle w:val="NormalTok"/>
+        </w:rPr>
+        <w:t xml:space="preserve">knitr</w:t>
+      </w:r>
+      <w:r>
+        <w:rPr>
+          <w:rStyle w:val="OperatorTok"/>
+        </w:rPr>
+        <w:t xml:space="preserve">::</w:t>
+      </w:r>
+      <w:r>
+        <w:rPr>
+          <w:rStyle w:val="NormalTok"/>
+        </w:rPr>
+        <w:t xml:space="preserve">opts_chunk</w:t>
+      </w:r>
+      <w:r>
+        <w:rPr>
+          <w:rStyle w:val="OperatorTok"/>
+        </w:rPr>
+        <w:t xml:space="preserve">$</w:t>
+      </w:r>
+      <w:r>
+        <w:rPr>
+          <w:rStyle w:val="KeywordTok"/>
+        </w:rPr>
+        <w:t xml:space="preserve">set</w:t>
+      </w:r>
+      <w:r>
+        <w:rPr>
+          <w:rStyle w:val="NormalTok"/>
+        </w:rPr>
+        <w:t xml:space="preserve">(</w:t>
+      </w:r>
+      <w:r>
+        <w:rPr>
+          <w:rStyle w:val="DataTypeTok"/>
+        </w:rPr>
+        <w:t xml:space="preserve">comment =</w:t>
+      </w:r>
+      <w:r>
+        <w:rPr>
+          <w:rStyle w:val="NormalTok"/>
+        </w:rPr>
+        <w:t xml:space="preserve"> </w:t>
+      </w:r>
+      <w:r>
+        <w:rPr>
+          <w:rStyle w:val="OtherTok"/>
+        </w:rPr>
+        <w:t xml:space="preserve">NA</w:t>
+      </w:r>
+      <w:r>
+        <w:rPr>
+          <w:rStyle w:val="NormalTok"/>
+        </w:rPr>
+        <w:t xml:space="preserve">)</w:t>
+      </w:r>
+      <w:r>
+        <w:br w:type="textWrapping"/>
+      </w:r>
+      <w:r>
+        <w:rPr>
+          <w:rStyle w:val="KeywordTok"/>
+        </w:rPr>
+        <w:t xml:space="preserve">library</w:t>
+      </w:r>
+      <w:r>
+        <w:rPr>
+          <w:rStyle w:val="NormalTok"/>
+        </w:rPr>
+        <w:t xml:space="preserve">(dplyr)</w:t>
+      </w:r>
+      <w:r>
+        <w:br w:type="textWrapping"/>
+      </w:r>
+      <w:r>
+        <w:rPr>
+          <w:rStyle w:val="KeywordTok"/>
+        </w:rPr>
+        <w:t xml:space="preserve">library</w:t>
+      </w:r>
+      <w:r>
+        <w:rPr>
+          <w:rStyle w:val="NormalTok"/>
+        </w:rPr>
+        <w:t xml:space="preserve">(tidyr)</w:t>
+      </w:r>
+      <w:r>
+        <w:br w:type="textWrapping"/>
+      </w:r>
+      <w:r>
+        <w:rPr>
+          <w:rStyle w:val="KeywordTok"/>
+        </w:rPr>
+        <w:t xml:space="preserve">library</w:t>
+      </w:r>
+      <w:r>
+        <w:rPr>
+          <w:rStyle w:val="NormalTok"/>
+        </w:rPr>
+        <w:t xml:space="preserve">(ggplot2)</w:t>
+      </w:r>
+      <w:r>
+        <w:br w:type="textWrapping"/>
+      </w:r>
+      <w:r>
+        <w:rPr>
+          <w:rStyle w:val="KeywordTok"/>
+        </w:rPr>
+        <w:t xml:space="preserve">library</w:t>
+      </w:r>
+      <w:r>
+        <w:rPr>
+          <w:rStyle w:val="NormalTok"/>
+        </w:rPr>
+        <w:t xml:space="preserve">(grid)</w:t>
+      </w:r>
+      <w:r>
+        <w:br w:type="textWrapping"/>
+      </w:r>
+      <w:r>
+        <w:rPr>
+          <w:rStyle w:val="KeywordTok"/>
+        </w:rPr>
+        <w:t xml:space="preserve">library</w:t>
+      </w:r>
+      <w:r>
+        <w:rPr>
+          <w:rStyle w:val="NormalTok"/>
+        </w:rPr>
+        <w:t xml:space="preserve">(gridExtra)</w:t>
+      </w:r>
+      <w:r>
+        <w:br w:type="textWrapping"/>
+      </w:r>
+      <w:r>
+        <w:rPr>
+          <w:rStyle w:val="KeywordTok"/>
+        </w:rPr>
+        <w:t xml:space="preserve">library</w:t>
+      </w:r>
+      <w:r>
+        <w:rPr>
+          <w:rStyle w:val="NormalTok"/>
+        </w:rPr>
+        <w:t xml:space="preserve">(knitr)</w:t>
+      </w:r>
+      <w:r>
+        <w:br w:type="textWrapping"/>
+      </w:r>
+      <w:r>
+        <w:rPr>
+          <w:rStyle w:val="NormalTok"/>
+        </w:rPr>
+        <w:t xml:space="preserve">health &lt;-</w:t>
+      </w:r>
+      <w:r>
+        <w:rPr>
+          <w:rStyle w:val="StringTok"/>
+        </w:rPr>
+        <w:t xml:space="preserve"> </w:t>
+      </w:r>
+      <w:r>
+        <w:rPr>
+          <w:rStyle w:val="KeywordTok"/>
+        </w:rPr>
+        <w:t xml:space="preserve">read.csv</w:t>
+      </w:r>
+      <w:r>
+        <w:rPr>
+          <w:rStyle w:val="NormalTok"/>
+        </w:rPr>
+        <w:t xml:space="preserve">(</w:t>
+      </w:r>
+      <w:r>
+        <w:rPr>
+          <w:rStyle w:val="StringTok"/>
+        </w:rPr>
+        <w:t xml:space="preserve">"mentalsurvey_clean.csv"</w:t>
+      </w:r>
+      <w:r>
+        <w:rPr>
+          <w:rStyle w:val="NormalTok"/>
+        </w:rPr>
+        <w:t xml:space="preserve">)</w:t>
       </w:r>
     </w:p>
     <w:p>
@@ -21663,7 +21857,7 @@
     </w:lvl>
   </w:abstractNum>
   <w:abstractNum w:abstractNumId="990">
-    <w:nsid w:val="d76e6d29"/>
+    <w:nsid w:val="28977ee5"/>
     <w:multiLevelType w:val="multilevel"/>
     <w:lvl w:ilvl="0">
       <w:numFmt w:val="bullet"/>

</xml_diff>

<commit_message>
Changed font size added labels to charts where it was missing
</commit_message>
<xml_diff>
--- a/Visualizations/Draft_Visualizations_Template.docx
+++ b/Visualizations/Draft_Visualizations_Template.docx
@@ -1427,6 +1427,30 @@
               <w:jc w:val="left"/>
             </w:pPr>
             <w:r>
+              <w:t xml:space="preserve">Autism spectrum disorder</w:t>
+            </w:r>
+          </w:p>
+        </w:tc>
+        <w:tc>
+          <w:p>
+            <w:pPr>
+              <w:pStyle w:val="Compact"/>
+              <w:jc w:val="right"/>
+            </w:pPr>
+            <w:r>
+              <w:t xml:space="preserve">1</w:t>
+            </w:r>
+          </w:p>
+        </w:tc>
+      </w:tr>
+      <w:tr>
+        <w:tc>
+          <w:p>
+            <w:pPr>
+              <w:pStyle w:val="Compact"/>
+              <w:jc w:val="left"/>
+            </w:pPr>
+            <w:r>
               <w:t xml:space="preserve">Autism Spectrum Disorder</w:t>
             </w:r>
           </w:p>
@@ -1451,7 +1475,7 @@
               <w:jc w:val="left"/>
             </w:pPr>
             <w:r>
-              <w:t xml:space="preserve">Autism spectrum disorder</w:t>
+              <w:t xml:space="preserve">Pervasive Developmental Disorder</w:t>
             </w:r>
           </w:p>
         </w:tc>
@@ -1476,30 +1500,6 @@
             </w:pPr>
             <w:r>
               <w:t xml:space="preserve">PTSD</w:t>
-            </w:r>
-          </w:p>
-        </w:tc>
-        <w:tc>
-          <w:p>
-            <w:pPr>
-              <w:pStyle w:val="Compact"/>
-              <w:jc w:val="right"/>
-            </w:pPr>
-            <w:r>
-              <w:t xml:space="preserve">1</w:t>
-            </w:r>
-          </w:p>
-        </w:tc>
-      </w:tr>
-      <w:tr>
-        <w:tc>
-          <w:p>
-            <w:pPr>
-              <w:pStyle w:val="Compact"/>
-              <w:jc w:val="left"/>
-            </w:pPr>
-            <w:r>
-              <w:t xml:space="preserve">Pervasive Developmental Disorder</w:t>
             </w:r>
           </w:p>
         </w:tc>
@@ -2098,7 +2098,7 @@
       <w:r>
         <w:drawing>
           <wp:inline>
-            <wp:extent cx="5334000" cy="4267200"/>
+            <wp:extent cx="4620126" cy="3696101"/>
             <wp:effectExtent b="0" l="0" r="0" t="0"/>
             <wp:docPr descr="" title="" id="1" name="Picture"/>
             <a:graphic>
@@ -2119,7 +2119,7 @@
                   <pic:spPr bwMode="auto">
                     <a:xfrm>
                       <a:off x="0" y="0"/>
-                      <a:ext cx="5334000" cy="4267200"/>
+                      <a:ext cx="4620126" cy="3696101"/>
                     </a:xfrm>
                     <a:prstGeom prst="rect">
                       <a:avLst/>
@@ -2747,7 +2747,7 @@
       <w:r>
         <w:drawing>
           <wp:inline>
-            <wp:extent cx="5334000" cy="4267200"/>
+            <wp:extent cx="4620126" cy="3696101"/>
             <wp:effectExtent b="0" l="0" r="0" t="0"/>
             <wp:docPr descr="" title="" id="1" name="Picture"/>
             <a:graphic>
@@ -2768,7 +2768,7 @@
                   <pic:spPr bwMode="auto">
                     <a:xfrm>
                       <a:off x="0" y="0"/>
-                      <a:ext cx="5334000" cy="4267200"/>
+                      <a:ext cx="4620126" cy="3696101"/>
                     </a:xfrm>
                     <a:prstGeom prst="rect">
                       <a:avLst/>
@@ -3277,7 +3277,7 @@
       <w:r>
         <w:drawing>
           <wp:inline>
-            <wp:extent cx="5334000" cy="4267200"/>
+            <wp:extent cx="4620126" cy="3696101"/>
             <wp:effectExtent b="0" l="0" r="0" t="0"/>
             <wp:docPr descr="" title="" id="1" name="Picture"/>
             <a:graphic>
@@ -3298,7 +3298,7 @@
                   <pic:spPr bwMode="auto">
                     <a:xfrm>
                       <a:off x="0" y="0"/>
-                      <a:ext cx="5334000" cy="4267200"/>
+                      <a:ext cx="4620126" cy="3696101"/>
                     </a:xfrm>
                     <a:prstGeom prst="rect">
                       <a:avLst/>
@@ -4304,7 +4304,7 @@
       <w:r>
         <w:drawing>
           <wp:inline>
-            <wp:extent cx="5334000" cy="4267200"/>
+            <wp:extent cx="4620126" cy="3696101"/>
             <wp:effectExtent b="0" l="0" r="0" t="0"/>
             <wp:docPr descr="" title="" id="1" name="Picture"/>
             <a:graphic>
@@ -4325,7 +4325,7 @@
                   <pic:spPr bwMode="auto">
                     <a:xfrm>
                       <a:off x="0" y="0"/>
-                      <a:ext cx="5334000" cy="4267200"/>
+                      <a:ext cx="4620126" cy="3696101"/>
                     </a:xfrm>
                     <a:prstGeom prst="rect">
                       <a:avLst/>
@@ -4822,7 +4822,7 @@
       <w:r>
         <w:drawing>
           <wp:inline>
-            <wp:extent cx="5334000" cy="4267200"/>
+            <wp:extent cx="4620126" cy="3696101"/>
             <wp:effectExtent b="0" l="0" r="0" t="0"/>
             <wp:docPr descr="" title="" id="1" name="Picture"/>
             <a:graphic>
@@ -4843,7 +4843,7 @@
                   <pic:spPr bwMode="auto">
                     <a:xfrm>
                       <a:off x="0" y="0"/>
-                      <a:ext cx="5334000" cy="4267200"/>
+                      <a:ext cx="4620126" cy="3696101"/>
                     </a:xfrm>
                     <a:prstGeom prst="rect">
                       <a:avLst/>
@@ -5557,7 +5557,7 @@
       <w:r>
         <w:drawing>
           <wp:inline>
-            <wp:extent cx="5334000" cy="4267200"/>
+            <wp:extent cx="4620126" cy="3696101"/>
             <wp:effectExtent b="0" l="0" r="0" t="0"/>
             <wp:docPr descr="" title="" id="1" name="Picture"/>
             <a:graphic>
@@ -5578,7 +5578,7 @@
                   <pic:spPr bwMode="auto">
                     <a:xfrm>
                       <a:off x="0" y="0"/>
-                      <a:ext cx="5334000" cy="4267200"/>
+                      <a:ext cx="4620126" cy="3696101"/>
                     </a:xfrm>
                     <a:prstGeom prst="rect">
                       <a:avLst/>
@@ -5731,7 +5731,7 @@
       <w:r>
         <w:drawing>
           <wp:inline>
-            <wp:extent cx="5334000" cy="4267200"/>
+            <wp:extent cx="4620126" cy="3696101"/>
             <wp:effectExtent b="0" l="0" r="0" t="0"/>
             <wp:docPr descr="" title="" id="1" name="Picture"/>
             <a:graphic>
@@ -5752,7 +5752,7 @@
                   <pic:spPr bwMode="auto">
                     <a:xfrm>
                       <a:off x="0" y="0"/>
-                      <a:ext cx="5334000" cy="4267200"/>
+                      <a:ext cx="4620126" cy="3696101"/>
                     </a:xfrm>
                     <a:prstGeom prst="rect">
                       <a:avLst/>
@@ -6233,7 +6233,7 @@
       <w:r>
         <w:drawing>
           <wp:inline>
-            <wp:extent cx="5334000" cy="4267200"/>
+            <wp:extent cx="4620126" cy="3696101"/>
             <wp:effectExtent b="0" l="0" r="0" t="0"/>
             <wp:docPr descr="" title="" id="1" name="Picture"/>
             <a:graphic>
@@ -6254,7 +6254,7 @@
                   <pic:spPr bwMode="auto">
                     <a:xfrm>
                       <a:off x="0" y="0"/>
-                      <a:ext cx="5334000" cy="4267200"/>
+                      <a:ext cx="4620126" cy="3696101"/>
                     </a:xfrm>
                     <a:prstGeom prst="rect">
                       <a:avLst/>
@@ -7488,7 +7488,7 @@
       <w:r>
         <w:drawing>
           <wp:inline>
-            <wp:extent cx="5334000" cy="4267200"/>
+            <wp:extent cx="4620126" cy="3696101"/>
             <wp:effectExtent b="0" l="0" r="0" t="0"/>
             <wp:docPr descr="" title="" id="1" name="Picture"/>
             <a:graphic>
@@ -7509,7 +7509,7 @@
                   <pic:spPr bwMode="auto">
                     <a:xfrm>
                       <a:off x="0" y="0"/>
-                      <a:ext cx="5334000" cy="4267200"/>
+                      <a:ext cx="4620126" cy="3696101"/>
                     </a:xfrm>
                     <a:prstGeom prst="rect">
                       <a:avLst/>
@@ -7774,7 +7774,7 @@
       <w:r>
         <w:drawing>
           <wp:inline>
-            <wp:extent cx="5334000" cy="4267200"/>
+            <wp:extent cx="4620126" cy="3696101"/>
             <wp:effectExtent b="0" l="0" r="0" t="0"/>
             <wp:docPr descr="" title="" id="1" name="Picture"/>
             <a:graphic>
@@ -7795,7 +7795,7 @@
                   <pic:spPr bwMode="auto">
                     <a:xfrm>
                       <a:off x="0" y="0"/>
-                      <a:ext cx="5334000" cy="4267200"/>
+                      <a:ext cx="4620126" cy="3696101"/>
                     </a:xfrm>
                     <a:prstGeom prst="rect">
                       <a:avLst/>
@@ -8101,7 +8101,7 @@
       <w:r>
         <w:drawing>
           <wp:inline>
-            <wp:extent cx="5334000" cy="4267200"/>
+            <wp:extent cx="4620126" cy="3696101"/>
             <wp:effectExtent b="0" l="0" r="0" t="0"/>
             <wp:docPr descr="" title="" id="1" name="Picture"/>
             <a:graphic>
@@ -8122,7 +8122,7 @@
                   <pic:spPr bwMode="auto">
                     <a:xfrm>
                       <a:off x="0" y="0"/>
-                      <a:ext cx="5334000" cy="4267200"/>
+                      <a:ext cx="4620126" cy="3696101"/>
                     </a:xfrm>
                     <a:prstGeom prst="rect">
                       <a:avLst/>
@@ -9147,7 +9147,67 @@
         <w:rPr>
           <w:rStyle w:val="NormalTok"/>
         </w:rPr>
-        <w:t xml:space="preserve">) </w:t>
+        <w:t xml:space="preserve">)</w:t>
+      </w:r>
+      <w:r>
+        <w:rPr>
+          <w:rStyle w:val="OperatorTok"/>
+        </w:rPr>
+        <w:t xml:space="preserve">+</w:t>
+      </w:r>
+      <w:r>
+        <w:rPr>
+          <w:rStyle w:val="StringTok"/>
+        </w:rPr>
+        <w:t xml:space="preserve"> </w:t>
+      </w:r>
+      <w:r>
+        <w:rPr>
+          <w:rStyle w:val="KeywordTok"/>
+        </w:rPr>
+        <w:t xml:space="preserve">theme</w:t>
+      </w:r>
+      <w:r>
+        <w:rPr>
+          <w:rStyle w:val="NormalTok"/>
+        </w:rPr>
+        <w:t xml:space="preserve">(</w:t>
+      </w:r>
+      <w:r>
+        <w:rPr>
+          <w:rStyle w:val="DataTypeTok"/>
+        </w:rPr>
+        <w:t xml:space="preserve">axis.title=</w:t>
+      </w:r>
+      <w:r>
+        <w:rPr>
+          <w:rStyle w:val="KeywordTok"/>
+        </w:rPr>
+        <w:t xml:space="preserve">element_text</w:t>
+      </w:r>
+      <w:r>
+        <w:rPr>
+          <w:rStyle w:val="NormalTok"/>
+        </w:rPr>
+        <w:t xml:space="preserve">(</w:t>
+      </w:r>
+      <w:r>
+        <w:rPr>
+          <w:rStyle w:val="DataTypeTok"/>
+        </w:rPr>
+        <w:t xml:space="preserve">size=</w:t>
+      </w:r>
+      <w:r>
+        <w:rPr>
+          <w:rStyle w:val="DecValTok"/>
+        </w:rPr>
+        <w:t xml:space="preserve">12</w:t>
+      </w:r>
+      <w:r>
+        <w:rPr>
+          <w:rStyle w:val="NormalTok"/>
+        </w:rPr>
+        <w:t xml:space="preserve">))</w:t>
       </w:r>
       <w:r>
         <w:br w:type="textWrapping"/>
@@ -9166,7 +9226,7 @@
       <w:r>
         <w:drawing>
           <wp:inline>
-            <wp:extent cx="5334000" cy="4267200"/>
+            <wp:extent cx="4620126" cy="3696101"/>
             <wp:effectExtent b="0" l="0" r="0" t="0"/>
             <wp:docPr descr="" title="" id="1" name="Picture"/>
             <a:graphic>
@@ -9187,7 +9247,7 @@
                   <pic:spPr bwMode="auto">
                     <a:xfrm>
                       <a:off x="0" y="0"/>
-                      <a:ext cx="5334000" cy="4267200"/>
+                      <a:ext cx="4620126" cy="3696101"/>
                     </a:xfrm>
                     <a:prstGeom prst="rect">
                       <a:avLst/>
@@ -10012,6 +10072,66 @@
         <w:t xml:space="preserve">) </w:t>
       </w:r>
       <w:r>
+        <w:rPr>
+          <w:rStyle w:val="OperatorTok"/>
+        </w:rPr>
+        <w:t xml:space="preserve">+</w:t>
+      </w:r>
+      <w:r>
+        <w:rPr>
+          <w:rStyle w:val="StringTok"/>
+        </w:rPr>
+        <w:t xml:space="preserve"> </w:t>
+      </w:r>
+      <w:r>
+        <w:rPr>
+          <w:rStyle w:val="KeywordTok"/>
+        </w:rPr>
+        <w:t xml:space="preserve">theme</w:t>
+      </w:r>
+      <w:r>
+        <w:rPr>
+          <w:rStyle w:val="NormalTok"/>
+        </w:rPr>
+        <w:t xml:space="preserve">(</w:t>
+      </w:r>
+      <w:r>
+        <w:rPr>
+          <w:rStyle w:val="DataTypeTok"/>
+        </w:rPr>
+        <w:t xml:space="preserve">axis.title=</w:t>
+      </w:r>
+      <w:r>
+        <w:rPr>
+          <w:rStyle w:val="KeywordTok"/>
+        </w:rPr>
+        <w:t xml:space="preserve">element_text</w:t>
+      </w:r>
+      <w:r>
+        <w:rPr>
+          <w:rStyle w:val="NormalTok"/>
+        </w:rPr>
+        <w:t xml:space="preserve">(</w:t>
+      </w:r>
+      <w:r>
+        <w:rPr>
+          <w:rStyle w:val="DataTypeTok"/>
+        </w:rPr>
+        <w:t xml:space="preserve">size=</w:t>
+      </w:r>
+      <w:r>
+        <w:rPr>
+          <w:rStyle w:val="DecValTok"/>
+        </w:rPr>
+        <w:t xml:space="preserve">12</w:t>
+      </w:r>
+      <w:r>
+        <w:rPr>
+          <w:rStyle w:val="NormalTok"/>
+        </w:rPr>
+        <w:t xml:space="preserve">))</w:t>
+      </w:r>
+      <w:r>
         <w:br w:type="textWrapping"/>
       </w:r>
       <w:r>
@@ -10028,7 +10148,7 @@
       <w:r>
         <w:drawing>
           <wp:inline>
-            <wp:extent cx="5334000" cy="4267200"/>
+            <wp:extent cx="4620126" cy="3696101"/>
             <wp:effectExtent b="0" l="0" r="0" t="0"/>
             <wp:docPr descr="" title="" id="1" name="Picture"/>
             <a:graphic>
@@ -10049,7 +10169,7 @@
                   <pic:spPr bwMode="auto">
                     <a:xfrm>
                       <a:off x="0" y="0"/>
-                      <a:ext cx="5334000" cy="4267200"/>
+                      <a:ext cx="4620126" cy="3696101"/>
                     </a:xfrm>
                     <a:prstGeom prst="rect">
                       <a:avLst/>
@@ -11249,6 +11369,66 @@
         <w:t xml:space="preserve">) </w:t>
       </w:r>
       <w:r>
+        <w:rPr>
+          <w:rStyle w:val="OperatorTok"/>
+        </w:rPr>
+        <w:t xml:space="preserve">+</w:t>
+      </w:r>
+      <w:r>
+        <w:rPr>
+          <w:rStyle w:val="StringTok"/>
+        </w:rPr>
+        <w:t xml:space="preserve"> </w:t>
+      </w:r>
+      <w:r>
+        <w:rPr>
+          <w:rStyle w:val="KeywordTok"/>
+        </w:rPr>
+        <w:t xml:space="preserve">theme</w:t>
+      </w:r>
+      <w:r>
+        <w:rPr>
+          <w:rStyle w:val="NormalTok"/>
+        </w:rPr>
+        <w:t xml:space="preserve">(</w:t>
+      </w:r>
+      <w:r>
+        <w:rPr>
+          <w:rStyle w:val="DataTypeTok"/>
+        </w:rPr>
+        <w:t xml:space="preserve">axis.title=</w:t>
+      </w:r>
+      <w:r>
+        <w:rPr>
+          <w:rStyle w:val="KeywordTok"/>
+        </w:rPr>
+        <w:t xml:space="preserve">element_text</w:t>
+      </w:r>
+      <w:r>
+        <w:rPr>
+          <w:rStyle w:val="NormalTok"/>
+        </w:rPr>
+        <w:t xml:space="preserve">(</w:t>
+      </w:r>
+      <w:r>
+        <w:rPr>
+          <w:rStyle w:val="DataTypeTok"/>
+        </w:rPr>
+        <w:t xml:space="preserve">size=</w:t>
+      </w:r>
+      <w:r>
+        <w:rPr>
+          <w:rStyle w:val="DecValTok"/>
+        </w:rPr>
+        <w:t xml:space="preserve">12</w:t>
+      </w:r>
+      <w:r>
+        <w:rPr>
+          <w:rStyle w:val="NormalTok"/>
+        </w:rPr>
+        <w:t xml:space="preserve">))</w:t>
+      </w:r>
+      <w:r>
         <w:br w:type="textWrapping"/>
       </w:r>
       <w:r>
@@ -11265,7 +11445,7 @@
       <w:r>
         <w:drawing>
           <wp:inline>
-            <wp:extent cx="5334000" cy="4267200"/>
+            <wp:extent cx="4620126" cy="3696101"/>
             <wp:effectExtent b="0" l="0" r="0" t="0"/>
             <wp:docPr descr="" title="" id="1" name="Picture"/>
             <a:graphic>
@@ -11286,7 +11466,7 @@
                   <pic:spPr bwMode="auto">
                     <a:xfrm>
                       <a:off x="0" y="0"/>
-                      <a:ext cx="5334000" cy="4267200"/>
+                      <a:ext cx="4620126" cy="3696101"/>
                     </a:xfrm>
                     <a:prstGeom prst="rect">
                       <a:avLst/>
@@ -12399,6 +12579,66 @@
         <w:t xml:space="preserve">) </w:t>
       </w:r>
       <w:r>
+        <w:rPr>
+          <w:rStyle w:val="OperatorTok"/>
+        </w:rPr>
+        <w:t xml:space="preserve">+</w:t>
+      </w:r>
+      <w:r>
+        <w:rPr>
+          <w:rStyle w:val="StringTok"/>
+        </w:rPr>
+        <w:t xml:space="preserve"> </w:t>
+      </w:r>
+      <w:r>
+        <w:rPr>
+          <w:rStyle w:val="KeywordTok"/>
+        </w:rPr>
+        <w:t xml:space="preserve">theme</w:t>
+      </w:r>
+      <w:r>
+        <w:rPr>
+          <w:rStyle w:val="NormalTok"/>
+        </w:rPr>
+        <w:t xml:space="preserve">(</w:t>
+      </w:r>
+      <w:r>
+        <w:rPr>
+          <w:rStyle w:val="DataTypeTok"/>
+        </w:rPr>
+        <w:t xml:space="preserve">axis.title=</w:t>
+      </w:r>
+      <w:r>
+        <w:rPr>
+          <w:rStyle w:val="KeywordTok"/>
+        </w:rPr>
+        <w:t xml:space="preserve">element_text</w:t>
+      </w:r>
+      <w:r>
+        <w:rPr>
+          <w:rStyle w:val="NormalTok"/>
+        </w:rPr>
+        <w:t xml:space="preserve">(</w:t>
+      </w:r>
+      <w:r>
+        <w:rPr>
+          <w:rStyle w:val="DataTypeTok"/>
+        </w:rPr>
+        <w:t xml:space="preserve">size=</w:t>
+      </w:r>
+      <w:r>
+        <w:rPr>
+          <w:rStyle w:val="DecValTok"/>
+        </w:rPr>
+        <w:t xml:space="preserve">12</w:t>
+      </w:r>
+      <w:r>
+        <w:rPr>
+          <w:rStyle w:val="NormalTok"/>
+        </w:rPr>
+        <w:t xml:space="preserve">))</w:t>
+      </w:r>
+      <w:r>
         <w:br w:type="textWrapping"/>
       </w:r>
       <w:r>
@@ -12415,7 +12655,7 @@
       <w:r>
         <w:drawing>
           <wp:inline>
-            <wp:extent cx="5334000" cy="4267200"/>
+            <wp:extent cx="4620126" cy="3696101"/>
             <wp:effectExtent b="0" l="0" r="0" t="0"/>
             <wp:docPr descr="" title="" id="1" name="Picture"/>
             <a:graphic>
@@ -12436,7 +12676,7 @@
                   <pic:spPr bwMode="auto">
                     <a:xfrm>
                       <a:off x="0" y="0"/>
-                      <a:ext cx="5334000" cy="4267200"/>
+                      <a:ext cx="4620126" cy="3696101"/>
                     </a:xfrm>
                     <a:prstGeom prst="rect">
                       <a:avLst/>
@@ -13216,7 +13456,7 @@
       <w:r>
         <w:drawing>
           <wp:inline>
-            <wp:extent cx="5334000" cy="4267200"/>
+            <wp:extent cx="4620126" cy="3696101"/>
             <wp:effectExtent b="0" l="0" r="0" t="0"/>
             <wp:docPr descr="" title="" id="1" name="Picture"/>
             <a:graphic>
@@ -13237,7 +13477,7 @@
                   <pic:spPr bwMode="auto">
                     <a:xfrm>
                       <a:off x="0" y="0"/>
-                      <a:ext cx="5334000" cy="4267200"/>
+                      <a:ext cx="4620126" cy="3696101"/>
                     </a:xfrm>
                     <a:prstGeom prst="rect">
                       <a:avLst/>
@@ -13915,7 +14155,7 @@
         <w:rPr>
           <w:rStyle w:val="StringTok"/>
         </w:rPr>
-        <w:t xml:space="preserve">"Perceived Difficulty of Asking for Leave by MH Benefit Provision"</w:t>
+        <w:t xml:space="preserve">"Perceived Difficulty of Asking for Leave by Mental Health Benefit Provision"</w:t>
       </w:r>
       <w:r>
         <w:rPr>
@@ -13993,7 +14233,67 @@
         <w:rPr>
           <w:rStyle w:val="NormalTok"/>
         </w:rPr>
-        <w:t xml:space="preserve">)</w:t>
+        <w:t xml:space="preserve">) </w:t>
+      </w:r>
+      <w:r>
+        <w:rPr>
+          <w:rStyle w:val="OperatorTok"/>
+        </w:rPr>
+        <w:t xml:space="preserve">+</w:t>
+      </w:r>
+      <w:r>
+        <w:rPr>
+          <w:rStyle w:val="StringTok"/>
+        </w:rPr>
+        <w:t xml:space="preserve"> </w:t>
+      </w:r>
+      <w:r>
+        <w:rPr>
+          <w:rStyle w:val="KeywordTok"/>
+        </w:rPr>
+        <w:t xml:space="preserve">theme</w:t>
+      </w:r>
+      <w:r>
+        <w:rPr>
+          <w:rStyle w:val="NormalTok"/>
+        </w:rPr>
+        <w:t xml:space="preserve">(</w:t>
+      </w:r>
+      <w:r>
+        <w:rPr>
+          <w:rStyle w:val="DataTypeTok"/>
+        </w:rPr>
+        <w:t xml:space="preserve">axis.title=</w:t>
+      </w:r>
+      <w:r>
+        <w:rPr>
+          <w:rStyle w:val="KeywordTok"/>
+        </w:rPr>
+        <w:t xml:space="preserve">element_text</w:t>
+      </w:r>
+      <w:r>
+        <w:rPr>
+          <w:rStyle w:val="NormalTok"/>
+        </w:rPr>
+        <w:t xml:space="preserve">(</w:t>
+      </w:r>
+      <w:r>
+        <w:rPr>
+          <w:rStyle w:val="DataTypeTok"/>
+        </w:rPr>
+        <w:t xml:space="preserve">size=</w:t>
+      </w:r>
+      <w:r>
+        <w:rPr>
+          <w:rStyle w:val="DecValTok"/>
+        </w:rPr>
+        <w:t xml:space="preserve">12</w:t>
+      </w:r>
+      <w:r>
+        <w:rPr>
+          <w:rStyle w:val="NormalTok"/>
+        </w:rPr>
+        <w:t xml:space="preserve">))</w:t>
       </w:r>
       <w:r>
         <w:br w:type="textWrapping"/>
@@ -14012,7 +14312,7 @@
       <w:r>
         <w:drawing>
           <wp:inline>
-            <wp:extent cx="5334000" cy="4267200"/>
+            <wp:extent cx="4620126" cy="3696101"/>
             <wp:effectExtent b="0" l="0" r="0" t="0"/>
             <wp:docPr descr="" title="" id="1" name="Picture"/>
             <a:graphic>
@@ -14033,7 +14333,7 @@
                   <pic:spPr bwMode="auto">
                     <a:xfrm>
                       <a:off x="0" y="0"/>
-                      <a:ext cx="5334000" cy="4267200"/>
+                      <a:ext cx="4620126" cy="3696101"/>
                     </a:xfrm>
                     <a:prstGeom prst="rect">
                       <a:avLst/>
@@ -14484,7 +14784,7 @@
         <w:rPr>
           <w:rStyle w:val="StringTok"/>
         </w:rPr>
-        <w:t xml:space="preserve">"Perceived Difficulty of Asking for Leave by MH Discussion by Employer"</w:t>
+        <w:t xml:space="preserve">"Perceived Difficulty of Asking for Leave by Mental Health Disc. by Employer"</w:t>
       </w:r>
       <w:r>
         <w:rPr>
@@ -14562,7 +14862,67 @@
         <w:rPr>
           <w:rStyle w:val="NormalTok"/>
         </w:rPr>
-        <w:t xml:space="preserve">)</w:t>
+        <w:t xml:space="preserve">) </w:t>
+      </w:r>
+      <w:r>
+        <w:rPr>
+          <w:rStyle w:val="OperatorTok"/>
+        </w:rPr>
+        <w:t xml:space="preserve">+</w:t>
+      </w:r>
+      <w:r>
+        <w:rPr>
+          <w:rStyle w:val="StringTok"/>
+        </w:rPr>
+        <w:t xml:space="preserve"> </w:t>
+      </w:r>
+      <w:r>
+        <w:rPr>
+          <w:rStyle w:val="KeywordTok"/>
+        </w:rPr>
+        <w:t xml:space="preserve">theme</w:t>
+      </w:r>
+      <w:r>
+        <w:rPr>
+          <w:rStyle w:val="NormalTok"/>
+        </w:rPr>
+        <w:t xml:space="preserve">(</w:t>
+      </w:r>
+      <w:r>
+        <w:rPr>
+          <w:rStyle w:val="DataTypeTok"/>
+        </w:rPr>
+        <w:t xml:space="preserve">axis.title=</w:t>
+      </w:r>
+      <w:r>
+        <w:rPr>
+          <w:rStyle w:val="KeywordTok"/>
+        </w:rPr>
+        <w:t xml:space="preserve">element_text</w:t>
+      </w:r>
+      <w:r>
+        <w:rPr>
+          <w:rStyle w:val="NormalTok"/>
+        </w:rPr>
+        <w:t xml:space="preserve">(</w:t>
+      </w:r>
+      <w:r>
+        <w:rPr>
+          <w:rStyle w:val="DataTypeTok"/>
+        </w:rPr>
+        <w:t xml:space="preserve">size=</w:t>
+      </w:r>
+      <w:r>
+        <w:rPr>
+          <w:rStyle w:val="DecValTok"/>
+        </w:rPr>
+        <w:t xml:space="preserve">12</w:t>
+      </w:r>
+      <w:r>
+        <w:rPr>
+          <w:rStyle w:val="NormalTok"/>
+        </w:rPr>
+        <w:t xml:space="preserve">))</w:t>
       </w:r>
       <w:r>
         <w:br w:type="textWrapping"/>
@@ -14581,7 +14941,7 @@
       <w:r>
         <w:drawing>
           <wp:inline>
-            <wp:extent cx="5334000" cy="4267200"/>
+            <wp:extent cx="4620126" cy="3696101"/>
             <wp:effectExtent b="0" l="0" r="0" t="0"/>
             <wp:docPr descr="" title="" id="1" name="Picture"/>
             <a:graphic>
@@ -14602,7 +14962,7 @@
                   <pic:spPr bwMode="auto">
                     <a:xfrm>
                       <a:off x="0" y="0"/>
-                      <a:ext cx="5334000" cy="4267200"/>
+                      <a:ext cx="4620126" cy="3696101"/>
                     </a:xfrm>
                     <a:prstGeom prst="rect">
                       <a:avLst/>
@@ -15131,7 +15491,67 @@
         <w:rPr>
           <w:rStyle w:val="NormalTok"/>
         </w:rPr>
-        <w:t xml:space="preserve">)</w:t>
+        <w:t xml:space="preserve">) </w:t>
+      </w:r>
+      <w:r>
+        <w:rPr>
+          <w:rStyle w:val="OperatorTok"/>
+        </w:rPr>
+        <w:t xml:space="preserve">+</w:t>
+      </w:r>
+      <w:r>
+        <w:rPr>
+          <w:rStyle w:val="StringTok"/>
+        </w:rPr>
+        <w:t xml:space="preserve"> </w:t>
+      </w:r>
+      <w:r>
+        <w:rPr>
+          <w:rStyle w:val="KeywordTok"/>
+        </w:rPr>
+        <w:t xml:space="preserve">theme</w:t>
+      </w:r>
+      <w:r>
+        <w:rPr>
+          <w:rStyle w:val="NormalTok"/>
+        </w:rPr>
+        <w:t xml:space="preserve">(</w:t>
+      </w:r>
+      <w:r>
+        <w:rPr>
+          <w:rStyle w:val="DataTypeTok"/>
+        </w:rPr>
+        <w:t xml:space="preserve">axis.title=</w:t>
+      </w:r>
+      <w:r>
+        <w:rPr>
+          <w:rStyle w:val="KeywordTok"/>
+        </w:rPr>
+        <w:t xml:space="preserve">element_text</w:t>
+      </w:r>
+      <w:r>
+        <w:rPr>
+          <w:rStyle w:val="NormalTok"/>
+        </w:rPr>
+        <w:t xml:space="preserve">(</w:t>
+      </w:r>
+      <w:r>
+        <w:rPr>
+          <w:rStyle w:val="DataTypeTok"/>
+        </w:rPr>
+        <w:t xml:space="preserve">size=</w:t>
+      </w:r>
+      <w:r>
+        <w:rPr>
+          <w:rStyle w:val="DecValTok"/>
+        </w:rPr>
+        <w:t xml:space="preserve">12</w:t>
+      </w:r>
+      <w:r>
+        <w:rPr>
+          <w:rStyle w:val="NormalTok"/>
+        </w:rPr>
+        <w:t xml:space="preserve">))</w:t>
       </w:r>
       <w:r>
         <w:br w:type="textWrapping"/>
@@ -15150,7 +15570,7 @@
       <w:r>
         <w:drawing>
           <wp:inline>
-            <wp:extent cx="5334000" cy="4267200"/>
+            <wp:extent cx="4620126" cy="3696101"/>
             <wp:effectExtent b="0" l="0" r="0" t="0"/>
             <wp:docPr descr="" title="" id="1" name="Picture"/>
             <a:graphic>
@@ -15171,7 +15591,7 @@
                   <pic:spPr bwMode="auto">
                     <a:xfrm>
                       <a:off x="0" y="0"/>
-                      <a:ext cx="5334000" cy="4267200"/>
+                      <a:ext cx="4620126" cy="3696101"/>
                     </a:xfrm>
                     <a:prstGeom prst="rect">
                       <a:avLst/>
@@ -16306,7 +16726,67 @@
         <w:rPr>
           <w:rStyle w:val="NormalTok"/>
         </w:rPr>
-        <w:t xml:space="preserve">)</w:t>
+        <w:t xml:space="preserve">) </w:t>
+      </w:r>
+      <w:r>
+        <w:rPr>
+          <w:rStyle w:val="OperatorTok"/>
+        </w:rPr>
+        <w:t xml:space="preserve">+</w:t>
+      </w:r>
+      <w:r>
+        <w:rPr>
+          <w:rStyle w:val="StringTok"/>
+        </w:rPr>
+        <w:t xml:space="preserve"> </w:t>
+      </w:r>
+      <w:r>
+        <w:rPr>
+          <w:rStyle w:val="KeywordTok"/>
+        </w:rPr>
+        <w:t xml:space="preserve">theme</w:t>
+      </w:r>
+      <w:r>
+        <w:rPr>
+          <w:rStyle w:val="NormalTok"/>
+        </w:rPr>
+        <w:t xml:space="preserve">(</w:t>
+      </w:r>
+      <w:r>
+        <w:rPr>
+          <w:rStyle w:val="DataTypeTok"/>
+        </w:rPr>
+        <w:t xml:space="preserve">axis.title=</w:t>
+      </w:r>
+      <w:r>
+        <w:rPr>
+          <w:rStyle w:val="KeywordTok"/>
+        </w:rPr>
+        <w:t xml:space="preserve">element_text</w:t>
+      </w:r>
+      <w:r>
+        <w:rPr>
+          <w:rStyle w:val="NormalTok"/>
+        </w:rPr>
+        <w:t xml:space="preserve">(</w:t>
+      </w:r>
+      <w:r>
+        <w:rPr>
+          <w:rStyle w:val="DataTypeTok"/>
+        </w:rPr>
+        <w:t xml:space="preserve">size=</w:t>
+      </w:r>
+      <w:r>
+        <w:rPr>
+          <w:rStyle w:val="DecValTok"/>
+        </w:rPr>
+        <w:t xml:space="preserve">12</w:t>
+      </w:r>
+      <w:r>
+        <w:rPr>
+          <w:rStyle w:val="NormalTok"/>
+        </w:rPr>
+        <w:t xml:space="preserve">))</w:t>
       </w:r>
       <w:r>
         <w:br w:type="textWrapping"/>
@@ -16325,7 +16805,7 @@
       <w:r>
         <w:drawing>
           <wp:inline>
-            <wp:extent cx="5334000" cy="4267200"/>
+            <wp:extent cx="4620126" cy="3696101"/>
             <wp:effectExtent b="0" l="0" r="0" t="0"/>
             <wp:docPr descr="" title="" id="1" name="Picture"/>
             <a:graphic>
@@ -16346,7 +16826,7 @@
                   <pic:spPr bwMode="auto">
                     <a:xfrm>
                       <a:off x="0" y="0"/>
-                      <a:ext cx="5334000" cy="4267200"/>
+                      <a:ext cx="4620126" cy="3696101"/>
                     </a:xfrm>
                     <a:prstGeom prst="rect">
                       <a:avLst/>
@@ -16852,7 +17332,7 @@
         <w:rPr>
           <w:rStyle w:val="StringTok"/>
         </w:rPr>
-        <w:t xml:space="preserve">"Comfort with Discussing MH with Supervisor by Gender"</w:t>
+        <w:t xml:space="preserve">"Comfort with Discussing Mental Health Disorder with Supervisor by Gender"</w:t>
       </w:r>
       <w:r>
         <w:rPr>
@@ -16930,7 +17410,103 @@
         <w:rPr>
           <w:rStyle w:val="NormalTok"/>
         </w:rPr>
-        <w:t xml:space="preserve">)</w:t>
+        <w:t xml:space="preserve">) </w:t>
+      </w:r>
+      <w:r>
+        <w:rPr>
+          <w:rStyle w:val="OperatorTok"/>
+        </w:rPr>
+        <w:t xml:space="preserve">+</w:t>
+      </w:r>
+      <w:r>
+        <w:rPr>
+          <w:rStyle w:val="StringTok"/>
+        </w:rPr>
+        <w:t xml:space="preserve"> </w:t>
+      </w:r>
+      <w:r>
+        <w:rPr>
+          <w:rStyle w:val="KeywordTok"/>
+        </w:rPr>
+        <w:t xml:space="preserve">theme</w:t>
+      </w:r>
+      <w:r>
+        <w:rPr>
+          <w:rStyle w:val="NormalTok"/>
+        </w:rPr>
+        <w:t xml:space="preserve">(</w:t>
+      </w:r>
+      <w:r>
+        <w:rPr>
+          <w:rStyle w:val="DataTypeTok"/>
+        </w:rPr>
+        <w:t xml:space="preserve">axis.title=</w:t>
+      </w:r>
+      <w:r>
+        <w:rPr>
+          <w:rStyle w:val="KeywordTok"/>
+        </w:rPr>
+        <w:t xml:space="preserve">element_text</w:t>
+      </w:r>
+      <w:r>
+        <w:rPr>
+          <w:rStyle w:val="NormalTok"/>
+        </w:rPr>
+        <w:t xml:space="preserve">(</w:t>
+      </w:r>
+      <w:r>
+        <w:rPr>
+          <w:rStyle w:val="DataTypeTok"/>
+        </w:rPr>
+        <w:t xml:space="preserve">size=</w:t>
+      </w:r>
+      <w:r>
+        <w:rPr>
+          <w:rStyle w:val="DecValTok"/>
+        </w:rPr>
+        <w:t xml:space="preserve">12</w:t>
+      </w:r>
+      <w:r>
+        <w:rPr>
+          <w:rStyle w:val="NormalTok"/>
+        </w:rPr>
+        <w:t xml:space="preserve">), </w:t>
+      </w:r>
+      <w:r>
+        <w:rPr>
+          <w:rStyle w:val="DataTypeTok"/>
+        </w:rPr>
+        <w:t xml:space="preserve">axis.text=</w:t>
+      </w:r>
+      <w:r>
+        <w:rPr>
+          <w:rStyle w:val="KeywordTok"/>
+        </w:rPr>
+        <w:t xml:space="preserve">element_text</w:t>
+      </w:r>
+      <w:r>
+        <w:rPr>
+          <w:rStyle w:val="NormalTok"/>
+        </w:rPr>
+        <w:t xml:space="preserve">(</w:t>
+      </w:r>
+      <w:r>
+        <w:rPr>
+          <w:rStyle w:val="DataTypeTok"/>
+        </w:rPr>
+        <w:t xml:space="preserve">size=</w:t>
+      </w:r>
+      <w:r>
+        <w:rPr>
+          <w:rStyle w:val="DecValTok"/>
+        </w:rPr>
+        <w:t xml:space="preserve">10</w:t>
+      </w:r>
+      <w:r>
+        <w:rPr>
+          <w:rStyle w:val="NormalTok"/>
+        </w:rPr>
+        <w:t xml:space="preserve">))</w:t>
       </w:r>
       <w:r>
         <w:br w:type="textWrapping"/>
@@ -16949,7 +17525,7 @@
       <w:r>
         <w:drawing>
           <wp:inline>
-            <wp:extent cx="5334000" cy="4267200"/>
+            <wp:extent cx="4620126" cy="3696101"/>
             <wp:effectExtent b="0" l="0" r="0" t="0"/>
             <wp:docPr descr="" title="" id="1" name="Picture"/>
             <a:graphic>
@@ -16970,7 +17546,7 @@
                   <pic:spPr bwMode="auto">
                     <a:xfrm>
                       <a:off x="0" y="0"/>
-                      <a:ext cx="5334000" cy="4267200"/>
+                      <a:ext cx="4620126" cy="3696101"/>
                     </a:xfrm>
                     <a:prstGeom prst="rect">
                       <a:avLst/>
@@ -17475,7 +18051,7 @@
         <w:rPr>
           <w:rStyle w:val="StringTok"/>
         </w:rPr>
-        <w:t xml:space="preserve">"Comfort with Discussing MH with Supervisor by Age"</w:t>
+        <w:t xml:space="preserve">"Comfort with Discussing Mental Health Disorder with Supervisor by Age"</w:t>
       </w:r>
       <w:r>
         <w:rPr>
@@ -17553,7 +18129,103 @@
         <w:rPr>
           <w:rStyle w:val="NormalTok"/>
         </w:rPr>
-        <w:t xml:space="preserve">)</w:t>
+        <w:t xml:space="preserve">) </w:t>
+      </w:r>
+      <w:r>
+        <w:rPr>
+          <w:rStyle w:val="OperatorTok"/>
+        </w:rPr>
+        <w:t xml:space="preserve">+</w:t>
+      </w:r>
+      <w:r>
+        <w:rPr>
+          <w:rStyle w:val="StringTok"/>
+        </w:rPr>
+        <w:t xml:space="preserve"> </w:t>
+      </w:r>
+      <w:r>
+        <w:rPr>
+          <w:rStyle w:val="KeywordTok"/>
+        </w:rPr>
+        <w:t xml:space="preserve">theme</w:t>
+      </w:r>
+      <w:r>
+        <w:rPr>
+          <w:rStyle w:val="NormalTok"/>
+        </w:rPr>
+        <w:t xml:space="preserve">(</w:t>
+      </w:r>
+      <w:r>
+        <w:rPr>
+          <w:rStyle w:val="DataTypeTok"/>
+        </w:rPr>
+        <w:t xml:space="preserve">axis.title=</w:t>
+      </w:r>
+      <w:r>
+        <w:rPr>
+          <w:rStyle w:val="KeywordTok"/>
+        </w:rPr>
+        <w:t xml:space="preserve">element_text</w:t>
+      </w:r>
+      <w:r>
+        <w:rPr>
+          <w:rStyle w:val="NormalTok"/>
+        </w:rPr>
+        <w:t xml:space="preserve">(</w:t>
+      </w:r>
+      <w:r>
+        <w:rPr>
+          <w:rStyle w:val="DataTypeTok"/>
+        </w:rPr>
+        <w:t xml:space="preserve">size=</w:t>
+      </w:r>
+      <w:r>
+        <w:rPr>
+          <w:rStyle w:val="DecValTok"/>
+        </w:rPr>
+        <w:t xml:space="preserve">12</w:t>
+      </w:r>
+      <w:r>
+        <w:rPr>
+          <w:rStyle w:val="NormalTok"/>
+        </w:rPr>
+        <w:t xml:space="preserve">), </w:t>
+      </w:r>
+      <w:r>
+        <w:rPr>
+          <w:rStyle w:val="DataTypeTok"/>
+        </w:rPr>
+        <w:t xml:space="preserve">axis.text=</w:t>
+      </w:r>
+      <w:r>
+        <w:rPr>
+          <w:rStyle w:val="KeywordTok"/>
+        </w:rPr>
+        <w:t xml:space="preserve">element_text</w:t>
+      </w:r>
+      <w:r>
+        <w:rPr>
+          <w:rStyle w:val="NormalTok"/>
+        </w:rPr>
+        <w:t xml:space="preserve">(</w:t>
+      </w:r>
+      <w:r>
+        <w:rPr>
+          <w:rStyle w:val="DataTypeTok"/>
+        </w:rPr>
+        <w:t xml:space="preserve">size=</w:t>
+      </w:r>
+      <w:r>
+        <w:rPr>
+          <w:rStyle w:val="DecValTok"/>
+        </w:rPr>
+        <w:t xml:space="preserve">10</w:t>
+      </w:r>
+      <w:r>
+        <w:rPr>
+          <w:rStyle w:val="NormalTok"/>
+        </w:rPr>
+        <w:t xml:space="preserve">))</w:t>
       </w:r>
       <w:r>
         <w:br w:type="textWrapping"/>
@@ -17572,7 +18244,7 @@
       <w:r>
         <w:drawing>
           <wp:inline>
-            <wp:extent cx="5334000" cy="4267200"/>
+            <wp:extent cx="4620126" cy="3696101"/>
             <wp:effectExtent b="0" l="0" r="0" t="0"/>
             <wp:docPr descr="" title="" id="1" name="Picture"/>
             <a:graphic>
@@ -17593,7 +18265,7 @@
                   <pic:spPr bwMode="auto">
                     <a:xfrm>
                       <a:off x="0" y="0"/>
-                      <a:ext cx="5334000" cy="4267200"/>
+                      <a:ext cx="4620126" cy="3696101"/>
                     </a:xfrm>
                     <a:prstGeom prst="rect">
                       <a:avLst/>
@@ -18105,7 +18777,7 @@
         <w:rPr>
           <w:rStyle w:val="StringTok"/>
         </w:rPr>
-        <w:t xml:space="preserve">"Comfort with Discussing MH with Supervisor by Company Size"</w:t>
+        <w:t xml:space="preserve">"Comfort with Disc. Mental Health Disorder with Supervisor by Company Size"</w:t>
       </w:r>
       <w:r>
         <w:rPr>
@@ -18183,7 +18855,103 @@
         <w:rPr>
           <w:rStyle w:val="NormalTok"/>
         </w:rPr>
-        <w:t xml:space="preserve">)</w:t>
+        <w:t xml:space="preserve">) </w:t>
+      </w:r>
+      <w:r>
+        <w:rPr>
+          <w:rStyle w:val="OperatorTok"/>
+        </w:rPr>
+        <w:t xml:space="preserve">+</w:t>
+      </w:r>
+      <w:r>
+        <w:rPr>
+          <w:rStyle w:val="StringTok"/>
+        </w:rPr>
+        <w:t xml:space="preserve"> </w:t>
+      </w:r>
+      <w:r>
+        <w:rPr>
+          <w:rStyle w:val="KeywordTok"/>
+        </w:rPr>
+        <w:t xml:space="preserve">theme</w:t>
+      </w:r>
+      <w:r>
+        <w:rPr>
+          <w:rStyle w:val="NormalTok"/>
+        </w:rPr>
+        <w:t xml:space="preserve">(</w:t>
+      </w:r>
+      <w:r>
+        <w:rPr>
+          <w:rStyle w:val="DataTypeTok"/>
+        </w:rPr>
+        <w:t xml:space="preserve">axis.title=</w:t>
+      </w:r>
+      <w:r>
+        <w:rPr>
+          <w:rStyle w:val="KeywordTok"/>
+        </w:rPr>
+        <w:t xml:space="preserve">element_text</w:t>
+      </w:r>
+      <w:r>
+        <w:rPr>
+          <w:rStyle w:val="NormalTok"/>
+        </w:rPr>
+        <w:t xml:space="preserve">(</w:t>
+      </w:r>
+      <w:r>
+        <w:rPr>
+          <w:rStyle w:val="DataTypeTok"/>
+        </w:rPr>
+        <w:t xml:space="preserve">size=</w:t>
+      </w:r>
+      <w:r>
+        <w:rPr>
+          <w:rStyle w:val="DecValTok"/>
+        </w:rPr>
+        <w:t xml:space="preserve">12</w:t>
+      </w:r>
+      <w:r>
+        <w:rPr>
+          <w:rStyle w:val="NormalTok"/>
+        </w:rPr>
+        <w:t xml:space="preserve">), </w:t>
+      </w:r>
+      <w:r>
+        <w:rPr>
+          <w:rStyle w:val="DataTypeTok"/>
+        </w:rPr>
+        <w:t xml:space="preserve">axis.text=</w:t>
+      </w:r>
+      <w:r>
+        <w:rPr>
+          <w:rStyle w:val="KeywordTok"/>
+        </w:rPr>
+        <w:t xml:space="preserve">element_text</w:t>
+      </w:r>
+      <w:r>
+        <w:rPr>
+          <w:rStyle w:val="NormalTok"/>
+        </w:rPr>
+        <w:t xml:space="preserve">(</w:t>
+      </w:r>
+      <w:r>
+        <w:rPr>
+          <w:rStyle w:val="DataTypeTok"/>
+        </w:rPr>
+        <w:t xml:space="preserve">size=</w:t>
+      </w:r>
+      <w:r>
+        <w:rPr>
+          <w:rStyle w:val="DecValTok"/>
+        </w:rPr>
+        <w:t xml:space="preserve">10</w:t>
+      </w:r>
+      <w:r>
+        <w:rPr>
+          <w:rStyle w:val="NormalTok"/>
+        </w:rPr>
+        <w:t xml:space="preserve">))</w:t>
       </w:r>
       <w:r>
         <w:br w:type="textWrapping"/>
@@ -18202,7 +18970,7 @@
       <w:r>
         <w:drawing>
           <wp:inline>
-            <wp:extent cx="5334000" cy="4267200"/>
+            <wp:extent cx="4620126" cy="3696101"/>
             <wp:effectExtent b="0" l="0" r="0" t="0"/>
             <wp:docPr descr="" title="" id="1" name="Picture"/>
             <a:graphic>
@@ -18223,7 +18991,7 @@
                   <pic:spPr bwMode="auto">
                     <a:xfrm>
                       <a:off x="0" y="0"/>
-                      <a:ext cx="5334000" cy="4267200"/>
+                      <a:ext cx="4620126" cy="3696101"/>
                     </a:xfrm>
                     <a:prstGeom prst="rect">
                       <a:avLst/>
@@ -18841,7 +19609,7 @@
         <w:rPr>
           <w:rStyle w:val="StringTok"/>
         </w:rPr>
-        <w:t xml:space="preserve">"Comfort with Discussing MH w/ Supervisor by Exp. w/ Poor Workplace Response"</w:t>
+        <w:t xml:space="preserve">"Comfort with Disc. MH w/ Supervisor by Exp. w/ Poor Workplace Response"</w:t>
       </w:r>
       <w:r>
         <w:rPr>
@@ -18919,7 +19687,103 @@
         <w:rPr>
           <w:rStyle w:val="NormalTok"/>
         </w:rPr>
-        <w:t xml:space="preserve">)</w:t>
+        <w:t xml:space="preserve">) </w:t>
+      </w:r>
+      <w:r>
+        <w:rPr>
+          <w:rStyle w:val="OperatorTok"/>
+        </w:rPr>
+        <w:t xml:space="preserve">+</w:t>
+      </w:r>
+      <w:r>
+        <w:rPr>
+          <w:rStyle w:val="StringTok"/>
+        </w:rPr>
+        <w:t xml:space="preserve"> </w:t>
+      </w:r>
+      <w:r>
+        <w:rPr>
+          <w:rStyle w:val="KeywordTok"/>
+        </w:rPr>
+        <w:t xml:space="preserve">theme</w:t>
+      </w:r>
+      <w:r>
+        <w:rPr>
+          <w:rStyle w:val="NormalTok"/>
+        </w:rPr>
+        <w:t xml:space="preserve">(</w:t>
+      </w:r>
+      <w:r>
+        <w:rPr>
+          <w:rStyle w:val="DataTypeTok"/>
+        </w:rPr>
+        <w:t xml:space="preserve">axis.title=</w:t>
+      </w:r>
+      <w:r>
+        <w:rPr>
+          <w:rStyle w:val="KeywordTok"/>
+        </w:rPr>
+        <w:t xml:space="preserve">element_text</w:t>
+      </w:r>
+      <w:r>
+        <w:rPr>
+          <w:rStyle w:val="NormalTok"/>
+        </w:rPr>
+        <w:t xml:space="preserve">(</w:t>
+      </w:r>
+      <w:r>
+        <w:rPr>
+          <w:rStyle w:val="DataTypeTok"/>
+        </w:rPr>
+        <w:t xml:space="preserve">size=</w:t>
+      </w:r>
+      <w:r>
+        <w:rPr>
+          <w:rStyle w:val="DecValTok"/>
+        </w:rPr>
+        <w:t xml:space="preserve">12</w:t>
+      </w:r>
+      <w:r>
+        <w:rPr>
+          <w:rStyle w:val="NormalTok"/>
+        </w:rPr>
+        <w:t xml:space="preserve">), </w:t>
+      </w:r>
+      <w:r>
+        <w:rPr>
+          <w:rStyle w:val="DataTypeTok"/>
+        </w:rPr>
+        <w:t xml:space="preserve">axis.text=</w:t>
+      </w:r>
+      <w:r>
+        <w:rPr>
+          <w:rStyle w:val="KeywordTok"/>
+        </w:rPr>
+        <w:t xml:space="preserve">element_text</w:t>
+      </w:r>
+      <w:r>
+        <w:rPr>
+          <w:rStyle w:val="NormalTok"/>
+        </w:rPr>
+        <w:t xml:space="preserve">(</w:t>
+      </w:r>
+      <w:r>
+        <w:rPr>
+          <w:rStyle w:val="DataTypeTok"/>
+        </w:rPr>
+        <w:t xml:space="preserve">size=</w:t>
+      </w:r>
+      <w:r>
+        <w:rPr>
+          <w:rStyle w:val="DecValTok"/>
+        </w:rPr>
+        <w:t xml:space="preserve">10</w:t>
+      </w:r>
+      <w:r>
+        <w:rPr>
+          <w:rStyle w:val="NormalTok"/>
+        </w:rPr>
+        <w:t xml:space="preserve">))</w:t>
       </w:r>
       <w:r>
         <w:br w:type="textWrapping"/>
@@ -18938,7 +19802,7 @@
       <w:r>
         <w:drawing>
           <wp:inline>
-            <wp:extent cx="5334000" cy="4267200"/>
+            <wp:extent cx="4620126" cy="3696101"/>
             <wp:effectExtent b="0" l="0" r="0" t="0"/>
             <wp:docPr descr="" title="" id="1" name="Picture"/>
             <a:graphic>
@@ -18959,7 +19823,7 @@
                   <pic:spPr bwMode="auto">
                     <a:xfrm>
                       <a:off x="0" y="0"/>
-                      <a:ext cx="5334000" cy="4267200"/>
+                      <a:ext cx="4620126" cy="3696101"/>
                     </a:xfrm>
                     <a:prstGeom prst="rect">
                       <a:avLst/>
@@ -19741,7 +20605,7 @@
         <w:rPr>
           <w:rStyle w:val="StringTok"/>
         </w:rPr>
-        <w:t xml:space="preserve">"Comfort with Discussing MH with Supervisor by Perception of Negative Impact"</w:t>
+        <w:t xml:space="preserve">"Comfort w/ Disc. MH with Supervisor by Perception of Negative Impact"</w:t>
       </w:r>
       <w:r>
         <w:rPr>
@@ -19819,7 +20683,103 @@
         <w:rPr>
           <w:rStyle w:val="NormalTok"/>
         </w:rPr>
-        <w:t xml:space="preserve">)</w:t>
+        <w:t xml:space="preserve">) </w:t>
+      </w:r>
+      <w:r>
+        <w:rPr>
+          <w:rStyle w:val="OperatorTok"/>
+        </w:rPr>
+        <w:t xml:space="preserve">+</w:t>
+      </w:r>
+      <w:r>
+        <w:rPr>
+          <w:rStyle w:val="StringTok"/>
+        </w:rPr>
+        <w:t xml:space="preserve"> </w:t>
+      </w:r>
+      <w:r>
+        <w:rPr>
+          <w:rStyle w:val="KeywordTok"/>
+        </w:rPr>
+        <w:t xml:space="preserve">theme</w:t>
+      </w:r>
+      <w:r>
+        <w:rPr>
+          <w:rStyle w:val="NormalTok"/>
+        </w:rPr>
+        <w:t xml:space="preserve">(</w:t>
+      </w:r>
+      <w:r>
+        <w:rPr>
+          <w:rStyle w:val="DataTypeTok"/>
+        </w:rPr>
+        <w:t xml:space="preserve">axis.title=</w:t>
+      </w:r>
+      <w:r>
+        <w:rPr>
+          <w:rStyle w:val="KeywordTok"/>
+        </w:rPr>
+        <w:t xml:space="preserve">element_text</w:t>
+      </w:r>
+      <w:r>
+        <w:rPr>
+          <w:rStyle w:val="NormalTok"/>
+        </w:rPr>
+        <w:t xml:space="preserve">(</w:t>
+      </w:r>
+      <w:r>
+        <w:rPr>
+          <w:rStyle w:val="DataTypeTok"/>
+        </w:rPr>
+        <w:t xml:space="preserve">size=</w:t>
+      </w:r>
+      <w:r>
+        <w:rPr>
+          <w:rStyle w:val="DecValTok"/>
+        </w:rPr>
+        <w:t xml:space="preserve">12</w:t>
+      </w:r>
+      <w:r>
+        <w:rPr>
+          <w:rStyle w:val="NormalTok"/>
+        </w:rPr>
+        <w:t xml:space="preserve">), </w:t>
+      </w:r>
+      <w:r>
+        <w:rPr>
+          <w:rStyle w:val="DataTypeTok"/>
+        </w:rPr>
+        <w:t xml:space="preserve">axis.text=</w:t>
+      </w:r>
+      <w:r>
+        <w:rPr>
+          <w:rStyle w:val="KeywordTok"/>
+        </w:rPr>
+        <w:t xml:space="preserve">element_text</w:t>
+      </w:r>
+      <w:r>
+        <w:rPr>
+          <w:rStyle w:val="NormalTok"/>
+        </w:rPr>
+        <w:t xml:space="preserve">(</w:t>
+      </w:r>
+      <w:r>
+        <w:rPr>
+          <w:rStyle w:val="DataTypeTok"/>
+        </w:rPr>
+        <w:t xml:space="preserve">size=</w:t>
+      </w:r>
+      <w:r>
+        <w:rPr>
+          <w:rStyle w:val="DecValTok"/>
+        </w:rPr>
+        <w:t xml:space="preserve">10</w:t>
+      </w:r>
+      <w:r>
+        <w:rPr>
+          <w:rStyle w:val="NormalTok"/>
+        </w:rPr>
+        <w:t xml:space="preserve">))</w:t>
       </w:r>
       <w:r>
         <w:br w:type="textWrapping"/>
@@ -19838,7 +20798,7 @@
       <w:r>
         <w:drawing>
           <wp:inline>
-            <wp:extent cx="5334000" cy="4267200"/>
+            <wp:extent cx="4620126" cy="3696101"/>
             <wp:effectExtent b="0" l="0" r="0" t="0"/>
             <wp:docPr descr="" title="" id="1" name="Picture"/>
             <a:graphic>
@@ -19859,7 +20819,7 @@
                   <pic:spPr bwMode="auto">
                     <a:xfrm>
                       <a:off x="0" y="0"/>
-                      <a:ext cx="5334000" cy="4267200"/>
+                      <a:ext cx="4620126" cy="3696101"/>
                     </a:xfrm>
                     <a:prstGeom prst="rect">
                       <a:avLst/>
@@ -20389,7 +21349,7 @@
         <w:rPr>
           <w:rStyle w:val="StringTok"/>
         </w:rPr>
-        <w:t xml:space="preserve">"Comfort with Discussing MH with Coworkers by Gender"</w:t>
+        <w:t xml:space="preserve">"Comfort with Discussing MH Disorder with Coworkers by Gender"</w:t>
       </w:r>
       <w:r>
         <w:rPr>
@@ -20467,7 +21427,103 @@
         <w:rPr>
           <w:rStyle w:val="NormalTok"/>
         </w:rPr>
-        <w:t xml:space="preserve">)</w:t>
+        <w:t xml:space="preserve">) </w:t>
+      </w:r>
+      <w:r>
+        <w:rPr>
+          <w:rStyle w:val="OperatorTok"/>
+        </w:rPr>
+        <w:t xml:space="preserve">+</w:t>
+      </w:r>
+      <w:r>
+        <w:rPr>
+          <w:rStyle w:val="StringTok"/>
+        </w:rPr>
+        <w:t xml:space="preserve"> </w:t>
+      </w:r>
+      <w:r>
+        <w:rPr>
+          <w:rStyle w:val="KeywordTok"/>
+        </w:rPr>
+        <w:t xml:space="preserve">theme</w:t>
+      </w:r>
+      <w:r>
+        <w:rPr>
+          <w:rStyle w:val="NormalTok"/>
+        </w:rPr>
+        <w:t xml:space="preserve">(</w:t>
+      </w:r>
+      <w:r>
+        <w:rPr>
+          <w:rStyle w:val="DataTypeTok"/>
+        </w:rPr>
+        <w:t xml:space="preserve">axis.title=</w:t>
+      </w:r>
+      <w:r>
+        <w:rPr>
+          <w:rStyle w:val="KeywordTok"/>
+        </w:rPr>
+        <w:t xml:space="preserve">element_text</w:t>
+      </w:r>
+      <w:r>
+        <w:rPr>
+          <w:rStyle w:val="NormalTok"/>
+        </w:rPr>
+        <w:t xml:space="preserve">(</w:t>
+      </w:r>
+      <w:r>
+        <w:rPr>
+          <w:rStyle w:val="DataTypeTok"/>
+        </w:rPr>
+        <w:t xml:space="preserve">size=</w:t>
+      </w:r>
+      <w:r>
+        <w:rPr>
+          <w:rStyle w:val="DecValTok"/>
+        </w:rPr>
+        <w:t xml:space="preserve">12</w:t>
+      </w:r>
+      <w:r>
+        <w:rPr>
+          <w:rStyle w:val="NormalTok"/>
+        </w:rPr>
+        <w:t xml:space="preserve">), </w:t>
+      </w:r>
+      <w:r>
+        <w:rPr>
+          <w:rStyle w:val="DataTypeTok"/>
+        </w:rPr>
+        <w:t xml:space="preserve">axis.text=</w:t>
+      </w:r>
+      <w:r>
+        <w:rPr>
+          <w:rStyle w:val="KeywordTok"/>
+        </w:rPr>
+        <w:t xml:space="preserve">element_text</w:t>
+      </w:r>
+      <w:r>
+        <w:rPr>
+          <w:rStyle w:val="NormalTok"/>
+        </w:rPr>
+        <w:t xml:space="preserve">(</w:t>
+      </w:r>
+      <w:r>
+        <w:rPr>
+          <w:rStyle w:val="DataTypeTok"/>
+        </w:rPr>
+        <w:t xml:space="preserve">size=</w:t>
+      </w:r>
+      <w:r>
+        <w:rPr>
+          <w:rStyle w:val="DecValTok"/>
+        </w:rPr>
+        <w:t xml:space="preserve">10</w:t>
+      </w:r>
+      <w:r>
+        <w:rPr>
+          <w:rStyle w:val="NormalTok"/>
+        </w:rPr>
+        <w:t xml:space="preserve">))</w:t>
       </w:r>
       <w:r>
         <w:br w:type="textWrapping"/>
@@ -20486,7 +21542,7 @@
       <w:r>
         <w:drawing>
           <wp:inline>
-            <wp:extent cx="5334000" cy="4267200"/>
+            <wp:extent cx="4620126" cy="3696101"/>
             <wp:effectExtent b="0" l="0" r="0" t="0"/>
             <wp:docPr descr="" title="" id="1" name="Picture"/>
             <a:graphic>
@@ -20507,7 +21563,7 @@
                   <pic:spPr bwMode="auto">
                     <a:xfrm>
                       <a:off x="0" y="0"/>
-                      <a:ext cx="5334000" cy="4267200"/>
+                      <a:ext cx="4620126" cy="3696101"/>
                     </a:xfrm>
                     <a:prstGeom prst="rect">
                       <a:avLst/>
@@ -21039,7 +22095,7 @@
         <w:rPr>
           <w:rStyle w:val="StringTok"/>
         </w:rPr>
-        <w:t xml:space="preserve">"Comfort with Discussing MH with Coworkers by Age Group"</w:t>
+        <w:t xml:space="preserve">"Comfort with Discussing MH Disorder with Coworkers by Age Group"</w:t>
       </w:r>
       <w:r>
         <w:rPr>
@@ -21117,7 +22173,103 @@
         <w:rPr>
           <w:rStyle w:val="NormalTok"/>
         </w:rPr>
-        <w:t xml:space="preserve">)</w:t>
+        <w:t xml:space="preserve">) </w:t>
+      </w:r>
+      <w:r>
+        <w:rPr>
+          <w:rStyle w:val="OperatorTok"/>
+        </w:rPr>
+        <w:t xml:space="preserve">+</w:t>
+      </w:r>
+      <w:r>
+        <w:rPr>
+          <w:rStyle w:val="StringTok"/>
+        </w:rPr>
+        <w:t xml:space="preserve"> </w:t>
+      </w:r>
+      <w:r>
+        <w:rPr>
+          <w:rStyle w:val="KeywordTok"/>
+        </w:rPr>
+        <w:t xml:space="preserve">theme</w:t>
+      </w:r>
+      <w:r>
+        <w:rPr>
+          <w:rStyle w:val="NormalTok"/>
+        </w:rPr>
+        <w:t xml:space="preserve">(</w:t>
+      </w:r>
+      <w:r>
+        <w:rPr>
+          <w:rStyle w:val="DataTypeTok"/>
+        </w:rPr>
+        <w:t xml:space="preserve">axis.title=</w:t>
+      </w:r>
+      <w:r>
+        <w:rPr>
+          <w:rStyle w:val="KeywordTok"/>
+        </w:rPr>
+        <w:t xml:space="preserve">element_text</w:t>
+      </w:r>
+      <w:r>
+        <w:rPr>
+          <w:rStyle w:val="NormalTok"/>
+        </w:rPr>
+        <w:t xml:space="preserve">(</w:t>
+      </w:r>
+      <w:r>
+        <w:rPr>
+          <w:rStyle w:val="DataTypeTok"/>
+        </w:rPr>
+        <w:t xml:space="preserve">size=</w:t>
+      </w:r>
+      <w:r>
+        <w:rPr>
+          <w:rStyle w:val="DecValTok"/>
+        </w:rPr>
+        <w:t xml:space="preserve">12</w:t>
+      </w:r>
+      <w:r>
+        <w:rPr>
+          <w:rStyle w:val="NormalTok"/>
+        </w:rPr>
+        <w:t xml:space="preserve">), </w:t>
+      </w:r>
+      <w:r>
+        <w:rPr>
+          <w:rStyle w:val="DataTypeTok"/>
+        </w:rPr>
+        <w:t xml:space="preserve">axis.text=</w:t>
+      </w:r>
+      <w:r>
+        <w:rPr>
+          <w:rStyle w:val="KeywordTok"/>
+        </w:rPr>
+        <w:t xml:space="preserve">element_text</w:t>
+      </w:r>
+      <w:r>
+        <w:rPr>
+          <w:rStyle w:val="NormalTok"/>
+        </w:rPr>
+        <w:t xml:space="preserve">(</w:t>
+      </w:r>
+      <w:r>
+        <w:rPr>
+          <w:rStyle w:val="DataTypeTok"/>
+        </w:rPr>
+        <w:t xml:space="preserve">size=</w:t>
+      </w:r>
+      <w:r>
+        <w:rPr>
+          <w:rStyle w:val="DecValTok"/>
+        </w:rPr>
+        <w:t xml:space="preserve">10</w:t>
+      </w:r>
+      <w:r>
+        <w:rPr>
+          <w:rStyle w:val="NormalTok"/>
+        </w:rPr>
+        <w:t xml:space="preserve">))</w:t>
       </w:r>
       <w:r>
         <w:br w:type="textWrapping"/>
@@ -21136,7 +22288,7 @@
       <w:r>
         <w:drawing>
           <wp:inline>
-            <wp:extent cx="5334000" cy="4267200"/>
+            <wp:extent cx="4620126" cy="3696101"/>
             <wp:effectExtent b="0" l="0" r="0" t="0"/>
             <wp:docPr descr="" title="" id="1" name="Picture"/>
             <a:graphic>
@@ -21157,7 +22309,7 @@
                   <pic:spPr bwMode="auto">
                     <a:xfrm>
                       <a:off x="0" y="0"/>
-                      <a:ext cx="5334000" cy="4267200"/>
+                      <a:ext cx="4620126" cy="3696101"/>
                     </a:xfrm>
                     <a:prstGeom prst="rect">
                       <a:avLst/>
@@ -21669,7 +22821,7 @@
         <w:rPr>
           <w:rStyle w:val="StringTok"/>
         </w:rPr>
-        <w:t xml:space="preserve">"Comfort with Discussing MH with Coworkers by Company Size"</w:t>
+        <w:t xml:space="preserve">"Comfort with Discussing MH Disorder with Coworkers by Company Size"</w:t>
       </w:r>
       <w:r>
         <w:rPr>
@@ -21747,7 +22899,103 @@
         <w:rPr>
           <w:rStyle w:val="NormalTok"/>
         </w:rPr>
-        <w:t xml:space="preserve">)</w:t>
+        <w:t xml:space="preserve">) </w:t>
+      </w:r>
+      <w:r>
+        <w:rPr>
+          <w:rStyle w:val="OperatorTok"/>
+        </w:rPr>
+        <w:t xml:space="preserve">+</w:t>
+      </w:r>
+      <w:r>
+        <w:rPr>
+          <w:rStyle w:val="StringTok"/>
+        </w:rPr>
+        <w:t xml:space="preserve"> </w:t>
+      </w:r>
+      <w:r>
+        <w:rPr>
+          <w:rStyle w:val="KeywordTok"/>
+        </w:rPr>
+        <w:t xml:space="preserve">theme</w:t>
+      </w:r>
+      <w:r>
+        <w:rPr>
+          <w:rStyle w:val="NormalTok"/>
+        </w:rPr>
+        <w:t xml:space="preserve">(</w:t>
+      </w:r>
+      <w:r>
+        <w:rPr>
+          <w:rStyle w:val="DataTypeTok"/>
+        </w:rPr>
+        <w:t xml:space="preserve">axis.title=</w:t>
+      </w:r>
+      <w:r>
+        <w:rPr>
+          <w:rStyle w:val="KeywordTok"/>
+        </w:rPr>
+        <w:t xml:space="preserve">element_text</w:t>
+      </w:r>
+      <w:r>
+        <w:rPr>
+          <w:rStyle w:val="NormalTok"/>
+        </w:rPr>
+        <w:t xml:space="preserve">(</w:t>
+      </w:r>
+      <w:r>
+        <w:rPr>
+          <w:rStyle w:val="DataTypeTok"/>
+        </w:rPr>
+        <w:t xml:space="preserve">size=</w:t>
+      </w:r>
+      <w:r>
+        <w:rPr>
+          <w:rStyle w:val="DecValTok"/>
+        </w:rPr>
+        <w:t xml:space="preserve">12</w:t>
+      </w:r>
+      <w:r>
+        <w:rPr>
+          <w:rStyle w:val="NormalTok"/>
+        </w:rPr>
+        <w:t xml:space="preserve">), </w:t>
+      </w:r>
+      <w:r>
+        <w:rPr>
+          <w:rStyle w:val="DataTypeTok"/>
+        </w:rPr>
+        <w:t xml:space="preserve">axis.text=</w:t>
+      </w:r>
+      <w:r>
+        <w:rPr>
+          <w:rStyle w:val="KeywordTok"/>
+        </w:rPr>
+        <w:t xml:space="preserve">element_text</w:t>
+      </w:r>
+      <w:r>
+        <w:rPr>
+          <w:rStyle w:val="NormalTok"/>
+        </w:rPr>
+        <w:t xml:space="preserve">(</w:t>
+      </w:r>
+      <w:r>
+        <w:rPr>
+          <w:rStyle w:val="DataTypeTok"/>
+        </w:rPr>
+        <w:t xml:space="preserve">size=</w:t>
+      </w:r>
+      <w:r>
+        <w:rPr>
+          <w:rStyle w:val="DecValTok"/>
+        </w:rPr>
+        <w:t xml:space="preserve">10</w:t>
+      </w:r>
+      <w:r>
+        <w:rPr>
+          <w:rStyle w:val="NormalTok"/>
+        </w:rPr>
+        <w:t xml:space="preserve">))</w:t>
       </w:r>
       <w:r>
         <w:br w:type="textWrapping"/>
@@ -21766,7 +23014,7 @@
       <w:r>
         <w:drawing>
           <wp:inline>
-            <wp:extent cx="5334000" cy="4267200"/>
+            <wp:extent cx="4620126" cy="3696101"/>
             <wp:effectExtent b="0" l="0" r="0" t="0"/>
             <wp:docPr descr="" title="" id="1" name="Picture"/>
             <a:graphic>
@@ -21787,7 +23035,7 @@
                   <pic:spPr bwMode="auto">
                     <a:xfrm>
                       <a:off x="0" y="0"/>
-                      <a:ext cx="5334000" cy="4267200"/>
+                      <a:ext cx="4620126" cy="3696101"/>
                     </a:xfrm>
                     <a:prstGeom prst="rect">
                       <a:avLst/>
@@ -22259,7 +23507,7 @@
         <w:rPr>
           <w:rStyle w:val="StringTok"/>
         </w:rPr>
-        <w:t xml:space="preserve">"Comfort Discussing MH w/ Coworkers by Exp. w/ Poor Workplace MH Response"</w:t>
+        <w:t xml:space="preserve">"Comfort Disc. MH w/ Coworkers by Exp. w/ Poor Workplace MH Response"</w:t>
       </w:r>
       <w:r>
         <w:rPr>
@@ -22337,7 +23585,103 @@
         <w:rPr>
           <w:rStyle w:val="NormalTok"/>
         </w:rPr>
-        <w:t xml:space="preserve">)</w:t>
+        <w:t xml:space="preserve">) </w:t>
+      </w:r>
+      <w:r>
+        <w:rPr>
+          <w:rStyle w:val="OperatorTok"/>
+        </w:rPr>
+        <w:t xml:space="preserve">+</w:t>
+      </w:r>
+      <w:r>
+        <w:rPr>
+          <w:rStyle w:val="StringTok"/>
+        </w:rPr>
+        <w:t xml:space="preserve"> </w:t>
+      </w:r>
+      <w:r>
+        <w:rPr>
+          <w:rStyle w:val="KeywordTok"/>
+        </w:rPr>
+        <w:t xml:space="preserve">theme</w:t>
+      </w:r>
+      <w:r>
+        <w:rPr>
+          <w:rStyle w:val="NormalTok"/>
+        </w:rPr>
+        <w:t xml:space="preserve">(</w:t>
+      </w:r>
+      <w:r>
+        <w:rPr>
+          <w:rStyle w:val="DataTypeTok"/>
+        </w:rPr>
+        <w:t xml:space="preserve">axis.title=</w:t>
+      </w:r>
+      <w:r>
+        <w:rPr>
+          <w:rStyle w:val="KeywordTok"/>
+        </w:rPr>
+        <w:t xml:space="preserve">element_text</w:t>
+      </w:r>
+      <w:r>
+        <w:rPr>
+          <w:rStyle w:val="NormalTok"/>
+        </w:rPr>
+        <w:t xml:space="preserve">(</w:t>
+      </w:r>
+      <w:r>
+        <w:rPr>
+          <w:rStyle w:val="DataTypeTok"/>
+        </w:rPr>
+        <w:t xml:space="preserve">size=</w:t>
+      </w:r>
+      <w:r>
+        <w:rPr>
+          <w:rStyle w:val="DecValTok"/>
+        </w:rPr>
+        <w:t xml:space="preserve">12</w:t>
+      </w:r>
+      <w:r>
+        <w:rPr>
+          <w:rStyle w:val="NormalTok"/>
+        </w:rPr>
+        <w:t xml:space="preserve">), </w:t>
+      </w:r>
+      <w:r>
+        <w:rPr>
+          <w:rStyle w:val="DataTypeTok"/>
+        </w:rPr>
+        <w:t xml:space="preserve">axis.text=</w:t>
+      </w:r>
+      <w:r>
+        <w:rPr>
+          <w:rStyle w:val="KeywordTok"/>
+        </w:rPr>
+        <w:t xml:space="preserve">element_text</w:t>
+      </w:r>
+      <w:r>
+        <w:rPr>
+          <w:rStyle w:val="NormalTok"/>
+        </w:rPr>
+        <w:t xml:space="preserve">(</w:t>
+      </w:r>
+      <w:r>
+        <w:rPr>
+          <w:rStyle w:val="DataTypeTok"/>
+        </w:rPr>
+        <w:t xml:space="preserve">size=</w:t>
+      </w:r>
+      <w:r>
+        <w:rPr>
+          <w:rStyle w:val="DecValTok"/>
+        </w:rPr>
+        <w:t xml:space="preserve">10</w:t>
+      </w:r>
+      <w:r>
+        <w:rPr>
+          <w:rStyle w:val="NormalTok"/>
+        </w:rPr>
+        <w:t xml:space="preserve">))</w:t>
       </w:r>
       <w:r>
         <w:br w:type="textWrapping"/>
@@ -22356,7 +23700,7 @@
       <w:r>
         <w:drawing>
           <wp:inline>
-            <wp:extent cx="5334000" cy="4267200"/>
+            <wp:extent cx="4620126" cy="3696101"/>
             <wp:effectExtent b="0" l="0" r="0" t="0"/>
             <wp:docPr descr="" title="" id="1" name="Picture"/>
             <a:graphic>
@@ -22377,7 +23721,7 @@
                   <pic:spPr bwMode="auto">
                     <a:xfrm>
                       <a:off x="0" y="0"/>
-                      <a:ext cx="5334000" cy="4267200"/>
+                      <a:ext cx="4620126" cy="3696101"/>
                     </a:xfrm>
                     <a:prstGeom prst="rect">
                       <a:avLst/>
@@ -22930,7 +24274,7 @@
         <w:rPr>
           <w:rStyle w:val="StringTok"/>
         </w:rPr>
-        <w:t xml:space="preserve">"Comfort with Discussing MH with Coworkers by Perceived Negative Impact"</w:t>
+        <w:t xml:space="preserve">"Comfort w/ Disc. MH Disorder with Coworkers by Perceived Negative Impact"</w:t>
       </w:r>
       <w:r>
         <w:rPr>
@@ -23008,7 +24352,103 @@
         <w:rPr>
           <w:rStyle w:val="NormalTok"/>
         </w:rPr>
-        <w:t xml:space="preserve">)</w:t>
+        <w:t xml:space="preserve">) </w:t>
+      </w:r>
+      <w:r>
+        <w:rPr>
+          <w:rStyle w:val="OperatorTok"/>
+        </w:rPr>
+        <w:t xml:space="preserve">+</w:t>
+      </w:r>
+      <w:r>
+        <w:rPr>
+          <w:rStyle w:val="StringTok"/>
+        </w:rPr>
+        <w:t xml:space="preserve"> </w:t>
+      </w:r>
+      <w:r>
+        <w:rPr>
+          <w:rStyle w:val="KeywordTok"/>
+        </w:rPr>
+        <w:t xml:space="preserve">theme</w:t>
+      </w:r>
+      <w:r>
+        <w:rPr>
+          <w:rStyle w:val="NormalTok"/>
+        </w:rPr>
+        <w:t xml:space="preserve">(</w:t>
+      </w:r>
+      <w:r>
+        <w:rPr>
+          <w:rStyle w:val="DataTypeTok"/>
+        </w:rPr>
+        <w:t xml:space="preserve">axis.title=</w:t>
+      </w:r>
+      <w:r>
+        <w:rPr>
+          <w:rStyle w:val="KeywordTok"/>
+        </w:rPr>
+        <w:t xml:space="preserve">element_text</w:t>
+      </w:r>
+      <w:r>
+        <w:rPr>
+          <w:rStyle w:val="NormalTok"/>
+        </w:rPr>
+        <w:t xml:space="preserve">(</w:t>
+      </w:r>
+      <w:r>
+        <w:rPr>
+          <w:rStyle w:val="DataTypeTok"/>
+        </w:rPr>
+        <w:t xml:space="preserve">size=</w:t>
+      </w:r>
+      <w:r>
+        <w:rPr>
+          <w:rStyle w:val="DecValTok"/>
+        </w:rPr>
+        <w:t xml:space="preserve">12</w:t>
+      </w:r>
+      <w:r>
+        <w:rPr>
+          <w:rStyle w:val="NormalTok"/>
+        </w:rPr>
+        <w:t xml:space="preserve">), </w:t>
+      </w:r>
+      <w:r>
+        <w:rPr>
+          <w:rStyle w:val="DataTypeTok"/>
+        </w:rPr>
+        <w:t xml:space="preserve">axis.text=</w:t>
+      </w:r>
+      <w:r>
+        <w:rPr>
+          <w:rStyle w:val="KeywordTok"/>
+        </w:rPr>
+        <w:t xml:space="preserve">element_text</w:t>
+      </w:r>
+      <w:r>
+        <w:rPr>
+          <w:rStyle w:val="NormalTok"/>
+        </w:rPr>
+        <w:t xml:space="preserve">(</w:t>
+      </w:r>
+      <w:r>
+        <w:rPr>
+          <w:rStyle w:val="DataTypeTok"/>
+        </w:rPr>
+        <w:t xml:space="preserve">size=</w:t>
+      </w:r>
+      <w:r>
+        <w:rPr>
+          <w:rStyle w:val="DecValTok"/>
+        </w:rPr>
+        <w:t xml:space="preserve">10</w:t>
+      </w:r>
+      <w:r>
+        <w:rPr>
+          <w:rStyle w:val="NormalTok"/>
+        </w:rPr>
+        <w:t xml:space="preserve">))</w:t>
       </w:r>
       <w:r>
         <w:br w:type="textWrapping"/>
@@ -23027,7 +24467,7 @@
       <w:r>
         <w:drawing>
           <wp:inline>
-            <wp:extent cx="5334000" cy="4267200"/>
+            <wp:extent cx="4620126" cy="3696101"/>
             <wp:effectExtent b="0" l="0" r="0" t="0"/>
             <wp:docPr descr="" title="" id="1" name="Picture"/>
             <a:graphic>
@@ -23048,7 +24488,7 @@
                   <pic:spPr bwMode="auto">
                     <a:xfrm>
                       <a:off x="0" y="0"/>
-                      <a:ext cx="5334000" cy="4267200"/>
+                      <a:ext cx="4620126" cy="3696101"/>
                     </a:xfrm>
                     <a:prstGeom prst="rect">
                       <a:avLst/>
@@ -23309,7 +24749,7 @@
       <w:r>
         <w:drawing>
           <wp:inline>
-            <wp:extent cx="5334000" cy="4267200"/>
+            <wp:extent cx="4620126" cy="3696101"/>
             <wp:effectExtent b="0" l="0" r="0" t="0"/>
             <wp:docPr descr="" title="" id="1" name="Picture"/>
             <a:graphic>
@@ -23330,7 +24770,7 @@
                   <pic:spPr bwMode="auto">
                     <a:xfrm>
                       <a:off x="0" y="0"/>
-                      <a:ext cx="5334000" cy="4267200"/>
+                      <a:ext cx="4620126" cy="3696101"/>
                     </a:xfrm>
                     <a:prstGeom prst="rect">
                       <a:avLst/>
@@ -23648,7 +25088,7 @@
       <w:r>
         <w:drawing>
           <wp:inline>
-            <wp:extent cx="5334000" cy="4267200"/>
+            <wp:extent cx="4620126" cy="3696101"/>
             <wp:effectExtent b="0" l="0" r="0" t="0"/>
             <wp:docPr descr="" title="" id="1" name="Picture"/>
             <a:graphic>
@@ -23669,7 +25109,7 @@
                   <pic:spPr bwMode="auto">
                     <a:xfrm>
                       <a:off x="0" y="0"/>
-                      <a:ext cx="5334000" cy="4267200"/>
+                      <a:ext cx="4620126" cy="3696101"/>
                     </a:xfrm>
                     <a:prstGeom prst="rect">
                       <a:avLst/>
@@ -24116,7 +25556,7 @@
       <w:r>
         <w:drawing>
           <wp:inline>
-            <wp:extent cx="5334000" cy="4267200"/>
+            <wp:extent cx="4620126" cy="3696101"/>
             <wp:effectExtent b="0" l="0" r="0" t="0"/>
             <wp:docPr descr="" title="" id="1" name="Picture"/>
             <a:graphic>
@@ -24137,7 +25577,7 @@
                   <pic:spPr bwMode="auto">
                     <a:xfrm>
                       <a:off x="0" y="0"/>
-                      <a:ext cx="5334000" cy="4267200"/>
+                      <a:ext cx="4620126" cy="3696101"/>
                     </a:xfrm>
                     <a:prstGeom prst="rect">
                       <a:avLst/>
@@ -24360,7 +25800,7 @@
     </w:lvl>
   </w:abstractNum>
   <w:abstractNum w:abstractNumId="990">
-    <w:nsid w:val="37e2fac6"/>
+    <w:nsid w:val="492b0769"/>
     <w:multiLevelType w:val="multilevel"/>
     <w:lvl w:ilvl="0">
       <w:numFmt w:val="bullet"/>

</xml_diff>

<commit_message>
Added colors to two of my charts. Revised slides.
</commit_message>
<xml_diff>
--- a/Visualizations/Draft_Visualizations_Template.docx
+++ b/Visualizations/Draft_Visualizations_Template.docx
@@ -1427,6 +1427,30 @@
               <w:jc w:val="left"/>
             </w:pPr>
             <w:r>
+              <w:t xml:space="preserve">Autism spectrum disorder</w:t>
+            </w:r>
+          </w:p>
+        </w:tc>
+        <w:tc>
+          <w:p>
+            <w:pPr>
+              <w:pStyle w:val="Compact"/>
+              <w:jc w:val="right"/>
+            </w:pPr>
+            <w:r>
+              <w:t xml:space="preserve">1</w:t>
+            </w:r>
+          </w:p>
+        </w:tc>
+      </w:tr>
+      <w:tr>
+        <w:tc>
+          <w:p>
+            <w:pPr>
+              <w:pStyle w:val="Compact"/>
+              <w:jc w:val="left"/>
+            </w:pPr>
+            <w:r>
               <w:t xml:space="preserve">Autism Spectrum Disorder</w:t>
             </w:r>
           </w:p>
@@ -1451,7 +1475,7 @@
               <w:jc w:val="left"/>
             </w:pPr>
             <w:r>
-              <w:t xml:space="preserve">Autism spectrum disorder</w:t>
+              <w:t xml:space="preserve">Pervasive Developmental Disorder</w:t>
             </w:r>
           </w:p>
         </w:tc>
@@ -1476,30 +1500,6 @@
             </w:pPr>
             <w:r>
               <w:t xml:space="preserve">PTSD</w:t>
-            </w:r>
-          </w:p>
-        </w:tc>
-        <w:tc>
-          <w:p>
-            <w:pPr>
-              <w:pStyle w:val="Compact"/>
-              <w:jc w:val="right"/>
-            </w:pPr>
-            <w:r>
-              <w:t xml:space="preserve">1</w:t>
-            </w:r>
-          </w:p>
-        </w:tc>
-      </w:tr>
-      <w:tr>
-        <w:tc>
-          <w:p>
-            <w:pPr>
-              <w:pStyle w:val="Compact"/>
-              <w:jc w:val="left"/>
-            </w:pPr>
-            <w:r>
-              <w:t xml:space="preserve">Pervasive Developmental Disorder</w:t>
             </w:r>
           </w:p>
         </w:tc>
@@ -2098,7 +2098,7 @@
       <w:r>
         <w:drawing>
           <wp:inline>
-            <wp:extent cx="5334000" cy="4267200"/>
+            <wp:extent cx="4620126" cy="3696101"/>
             <wp:effectExtent b="0" l="0" r="0" t="0"/>
             <wp:docPr descr="" title="" id="1" name="Picture"/>
             <a:graphic>
@@ -2119,7 +2119,7 @@
                   <pic:spPr bwMode="auto">
                     <a:xfrm>
                       <a:off x="0" y="0"/>
-                      <a:ext cx="5334000" cy="4267200"/>
+                      <a:ext cx="4620126" cy="3696101"/>
                     </a:xfrm>
                     <a:prstGeom prst="rect">
                       <a:avLst/>
@@ -2747,7 +2747,7 @@
       <w:r>
         <w:drawing>
           <wp:inline>
-            <wp:extent cx="5334000" cy="4267200"/>
+            <wp:extent cx="4620126" cy="3696101"/>
             <wp:effectExtent b="0" l="0" r="0" t="0"/>
             <wp:docPr descr="" title="" id="1" name="Picture"/>
             <a:graphic>
@@ -2768,7 +2768,7 @@
                   <pic:spPr bwMode="auto">
                     <a:xfrm>
                       <a:off x="0" y="0"/>
-                      <a:ext cx="5334000" cy="4267200"/>
+                      <a:ext cx="4620126" cy="3696101"/>
                     </a:xfrm>
                     <a:prstGeom prst="rect">
                       <a:avLst/>
@@ -3277,7 +3277,7 @@
       <w:r>
         <w:drawing>
           <wp:inline>
-            <wp:extent cx="5334000" cy="4267200"/>
+            <wp:extent cx="4620126" cy="3696101"/>
             <wp:effectExtent b="0" l="0" r="0" t="0"/>
             <wp:docPr descr="" title="" id="1" name="Picture"/>
             <a:graphic>
@@ -3298,7 +3298,7 @@
                   <pic:spPr bwMode="auto">
                     <a:xfrm>
                       <a:off x="0" y="0"/>
-                      <a:ext cx="5334000" cy="4267200"/>
+                      <a:ext cx="4620126" cy="3696101"/>
                     </a:xfrm>
                     <a:prstGeom prst="rect">
                       <a:avLst/>
@@ -4304,7 +4304,7 @@
       <w:r>
         <w:drawing>
           <wp:inline>
-            <wp:extent cx="5334000" cy="4267200"/>
+            <wp:extent cx="4620126" cy="3696101"/>
             <wp:effectExtent b="0" l="0" r="0" t="0"/>
             <wp:docPr descr="" title="" id="1" name="Picture"/>
             <a:graphic>
@@ -4325,7 +4325,7 @@
                   <pic:spPr bwMode="auto">
                     <a:xfrm>
                       <a:off x="0" y="0"/>
-                      <a:ext cx="5334000" cy="4267200"/>
+                      <a:ext cx="4620126" cy="3696101"/>
                     </a:xfrm>
                     <a:prstGeom prst="rect">
                       <a:avLst/>
@@ -4822,7 +4822,7 @@
       <w:r>
         <w:drawing>
           <wp:inline>
-            <wp:extent cx="5334000" cy="4267200"/>
+            <wp:extent cx="4620126" cy="3696101"/>
             <wp:effectExtent b="0" l="0" r="0" t="0"/>
             <wp:docPr descr="" title="" id="1" name="Picture"/>
             <a:graphic>
@@ -4843,7 +4843,7 @@
                   <pic:spPr bwMode="auto">
                     <a:xfrm>
                       <a:off x="0" y="0"/>
-                      <a:ext cx="5334000" cy="4267200"/>
+                      <a:ext cx="4620126" cy="3696101"/>
                     </a:xfrm>
                     <a:prstGeom prst="rect">
                       <a:avLst/>
@@ -5629,7 +5629,7 @@
       <w:r>
         <w:drawing>
           <wp:inline>
-            <wp:extent cx="5334000" cy="4267200"/>
+            <wp:extent cx="4620126" cy="3696101"/>
             <wp:effectExtent b="0" l="0" r="0" t="0"/>
             <wp:docPr descr="" title="" id="1" name="Picture"/>
             <a:graphic>
@@ -5650,7 +5650,7 @@
                   <pic:spPr bwMode="auto">
                     <a:xfrm>
                       <a:off x="0" y="0"/>
-                      <a:ext cx="5334000" cy="4267200"/>
+                      <a:ext cx="4620126" cy="3696101"/>
                     </a:xfrm>
                     <a:prstGeom prst="rect">
                       <a:avLst/>
@@ -5887,7 +5887,7 @@
       <w:r>
         <w:drawing>
           <wp:inline>
-            <wp:extent cx="5334000" cy="4267200"/>
+            <wp:extent cx="4620126" cy="3696101"/>
             <wp:effectExtent b="0" l="0" r="0" t="0"/>
             <wp:docPr descr="" title="" id="1" name="Picture"/>
             <a:graphic>
@@ -5908,7 +5908,7 @@
                   <pic:spPr bwMode="auto">
                     <a:xfrm>
                       <a:off x="0" y="0"/>
-                      <a:ext cx="5334000" cy="4267200"/>
+                      <a:ext cx="4620126" cy="3696101"/>
                     </a:xfrm>
                     <a:prstGeom prst="rect">
                       <a:avLst/>
@@ -6389,7 +6389,7 @@
       <w:r>
         <w:drawing>
           <wp:inline>
-            <wp:extent cx="5334000" cy="4267200"/>
+            <wp:extent cx="4620126" cy="3696101"/>
             <wp:effectExtent b="0" l="0" r="0" t="0"/>
             <wp:docPr descr="" title="" id="1" name="Picture"/>
             <a:graphic>
@@ -6410,7 +6410,7 @@
                   <pic:spPr bwMode="auto">
                     <a:xfrm>
                       <a:off x="0" y="0"/>
-                      <a:ext cx="5334000" cy="4267200"/>
+                      <a:ext cx="4620126" cy="3696101"/>
                     </a:xfrm>
                     <a:prstGeom prst="rect">
                       <a:avLst/>
@@ -7644,7 +7644,7 @@
       <w:r>
         <w:drawing>
           <wp:inline>
-            <wp:extent cx="5334000" cy="4267200"/>
+            <wp:extent cx="4620126" cy="3696101"/>
             <wp:effectExtent b="0" l="0" r="0" t="0"/>
             <wp:docPr descr="" title="" id="1" name="Picture"/>
             <a:graphic>
@@ -7665,7 +7665,7 @@
                   <pic:spPr bwMode="auto">
                     <a:xfrm>
                       <a:off x="0" y="0"/>
-                      <a:ext cx="5334000" cy="4267200"/>
+                      <a:ext cx="4620126" cy="3696101"/>
                     </a:xfrm>
                     <a:prstGeom prst="rect">
                       <a:avLst/>
@@ -8002,7 +8002,7 @@
       <w:r>
         <w:drawing>
           <wp:inline>
-            <wp:extent cx="5334000" cy="4267200"/>
+            <wp:extent cx="4620126" cy="3696101"/>
             <wp:effectExtent b="0" l="0" r="0" t="0"/>
             <wp:docPr descr="" title="" id="1" name="Picture"/>
             <a:graphic>
@@ -8023,7 +8023,7 @@
                   <pic:spPr bwMode="auto">
                     <a:xfrm>
                       <a:off x="0" y="0"/>
-                      <a:ext cx="5334000" cy="4267200"/>
+                      <a:ext cx="4620126" cy="3696101"/>
                     </a:xfrm>
                     <a:prstGeom prst="rect">
                       <a:avLst/>
@@ -8401,7 +8401,7 @@
       <w:r>
         <w:drawing>
           <wp:inline>
-            <wp:extent cx="5334000" cy="4267200"/>
+            <wp:extent cx="4620126" cy="3696101"/>
             <wp:effectExtent b="0" l="0" r="0" t="0"/>
             <wp:docPr descr="" title="" id="1" name="Picture"/>
             <a:graphic>
@@ -8422,7 +8422,7 @@
                   <pic:spPr bwMode="auto">
                     <a:xfrm>
                       <a:off x="0" y="0"/>
-                      <a:ext cx="5334000" cy="4267200"/>
+                      <a:ext cx="4620126" cy="3696101"/>
                     </a:xfrm>
                     <a:prstGeom prst="rect">
                       <a:avLst/>
@@ -9279,7 +9279,25 @@
         <w:rPr>
           <w:rStyle w:val="NormalTok"/>
         </w:rPr>
-        <w:t xml:space="preserve">()</w:t>
+        <w:t xml:space="preserve">(</w:t>
+      </w:r>
+      <w:r>
+        <w:rPr>
+          <w:rStyle w:val="DataTypeTok"/>
+        </w:rPr>
+        <w:t xml:space="preserve">fill=</w:t>
+      </w:r>
+      <w:r>
+        <w:rPr>
+          <w:rStyle w:val="StringTok"/>
+        </w:rPr>
+        <w:t xml:space="preserve">"purple"</w:t>
+      </w:r>
+      <w:r>
+        <w:rPr>
+          <w:rStyle w:val="NormalTok"/>
+        </w:rPr>
+        <w:t xml:space="preserve">)</w:t>
       </w:r>
       <w:r>
         <w:rPr>
@@ -9369,7 +9387,7 @@
         <w:rPr>
           <w:rStyle w:val="StringTok"/>
         </w:rPr>
-        <w:t xml:space="preserve">"Perceived Difficulty of Asking for Leave by Gender"</w:t>
+        <w:t xml:space="preserve">"Anonymity Protections by Comapny Size"</w:t>
       </w:r>
       <w:r>
         <w:rPr>
@@ -9526,7 +9544,7 @@
       <w:r>
         <w:drawing>
           <wp:inline>
-            <wp:extent cx="5334000" cy="4267200"/>
+            <wp:extent cx="4620126" cy="3696101"/>
             <wp:effectExtent b="0" l="0" r="0" t="0"/>
             <wp:docPr descr="" title="" id="1" name="Picture"/>
             <a:graphic>
@@ -9547,7 +9565,7 @@
                   <pic:spPr bwMode="auto">
                     <a:xfrm>
                       <a:off x="0" y="0"/>
-                      <a:ext cx="5334000" cy="4267200"/>
+                      <a:ext cx="4620126" cy="3696101"/>
                     </a:xfrm>
                     <a:prstGeom prst="rect">
                       <a:avLst/>
@@ -10195,7 +10213,25 @@
         <w:rPr>
           <w:rStyle w:val="NormalTok"/>
         </w:rPr>
-        <w:t xml:space="preserve">()</w:t>
+        <w:t xml:space="preserve">(</w:t>
+      </w:r>
+      <w:r>
+        <w:rPr>
+          <w:rStyle w:val="DataTypeTok"/>
+        </w:rPr>
+        <w:t xml:space="preserve">fill=</w:t>
+      </w:r>
+      <w:r>
+        <w:rPr>
+          <w:rStyle w:val="StringTok"/>
+        </w:rPr>
+        <w:t xml:space="preserve">"blue"</w:t>
+      </w:r>
+      <w:r>
+        <w:rPr>
+          <w:rStyle w:val="NormalTok"/>
+        </w:rPr>
+        <w:t xml:space="preserve">)</w:t>
       </w:r>
       <w:r>
         <w:rPr>
@@ -10460,7 +10496,7 @@
       <w:r>
         <w:drawing>
           <wp:inline>
-            <wp:extent cx="5334000" cy="4267200"/>
+            <wp:extent cx="4620126" cy="3696101"/>
             <wp:effectExtent b="0" l="0" r="0" t="0"/>
             <wp:docPr descr="" title="" id="1" name="Picture"/>
             <a:graphic>
@@ -10481,7 +10517,7 @@
                   <pic:spPr bwMode="auto">
                     <a:xfrm>
                       <a:off x="0" y="0"/>
-                      <a:ext cx="5334000" cy="4267200"/>
+                      <a:ext cx="4620126" cy="3696101"/>
                     </a:xfrm>
                     <a:prstGeom prst="rect">
                       <a:avLst/>
@@ -11757,7 +11793,7 @@
       <w:r>
         <w:drawing>
           <wp:inline>
-            <wp:extent cx="5334000" cy="4267200"/>
+            <wp:extent cx="4620126" cy="3696101"/>
             <wp:effectExtent b="0" l="0" r="0" t="0"/>
             <wp:docPr descr="" title="" id="1" name="Picture"/>
             <a:graphic>
@@ -11778,7 +11814,7 @@
                   <pic:spPr bwMode="auto">
                     <a:xfrm>
                       <a:off x="0" y="0"/>
-                      <a:ext cx="5334000" cy="4267200"/>
+                      <a:ext cx="4620126" cy="3696101"/>
                     </a:xfrm>
                     <a:prstGeom prst="rect">
                       <a:avLst/>
@@ -12967,7 +13003,7 @@
       <w:r>
         <w:drawing>
           <wp:inline>
-            <wp:extent cx="5334000" cy="4267200"/>
+            <wp:extent cx="4620126" cy="3696101"/>
             <wp:effectExtent b="0" l="0" r="0" t="0"/>
             <wp:docPr descr="" title="" id="1" name="Picture"/>
             <a:graphic>
@@ -12988,7 +13024,7 @@
                   <pic:spPr bwMode="auto">
                     <a:xfrm>
                       <a:off x="0" y="0"/>
-                      <a:ext cx="5334000" cy="4267200"/>
+                      <a:ext cx="4620126" cy="3696101"/>
                     </a:xfrm>
                     <a:prstGeom prst="rect">
                       <a:avLst/>
@@ -13780,7 +13816,7 @@
       <w:r>
         <w:drawing>
           <wp:inline>
-            <wp:extent cx="5334000" cy="4267200"/>
+            <wp:extent cx="4620126" cy="3696101"/>
             <wp:effectExtent b="0" l="0" r="0" t="0"/>
             <wp:docPr descr="" title="" id="1" name="Picture"/>
             <a:graphic>
@@ -13801,7 +13837,7 @@
                   <pic:spPr bwMode="auto">
                     <a:xfrm>
                       <a:off x="0" y="0"/>
-                      <a:ext cx="5334000" cy="4267200"/>
+                      <a:ext cx="4620126" cy="3696101"/>
                     </a:xfrm>
                     <a:prstGeom prst="rect">
                       <a:avLst/>
@@ -14648,7 +14684,7 @@
       <w:r>
         <w:drawing>
           <wp:inline>
-            <wp:extent cx="5334000" cy="4267200"/>
+            <wp:extent cx="4620126" cy="3696101"/>
             <wp:effectExtent b="0" l="0" r="0" t="0"/>
             <wp:docPr descr="" title="" id="1" name="Picture"/>
             <a:graphic>
@@ -14669,7 +14705,7 @@
                   <pic:spPr bwMode="auto">
                     <a:xfrm>
                       <a:off x="0" y="0"/>
-                      <a:ext cx="5334000" cy="4267200"/>
+                      <a:ext cx="4620126" cy="3696101"/>
                     </a:xfrm>
                     <a:prstGeom prst="rect">
                       <a:avLst/>
@@ -15289,7 +15325,7 @@
       <w:r>
         <w:drawing>
           <wp:inline>
-            <wp:extent cx="5334000" cy="4267200"/>
+            <wp:extent cx="4620126" cy="3696101"/>
             <wp:effectExtent b="0" l="0" r="0" t="0"/>
             <wp:docPr descr="" title="" id="1" name="Picture"/>
             <a:graphic>
@@ -15310,7 +15346,7 @@
                   <pic:spPr bwMode="auto">
                     <a:xfrm>
                       <a:off x="0" y="0"/>
-                      <a:ext cx="5334000" cy="4267200"/>
+                      <a:ext cx="4620126" cy="3696101"/>
                     </a:xfrm>
                     <a:prstGeom prst="rect">
                       <a:avLst/>
@@ -15930,7 +15966,7 @@
       <w:r>
         <w:drawing>
           <wp:inline>
-            <wp:extent cx="5334000" cy="4267200"/>
+            <wp:extent cx="4620126" cy="3696101"/>
             <wp:effectExtent b="0" l="0" r="0" t="0"/>
             <wp:docPr descr="" title="" id="1" name="Picture"/>
             <a:graphic>
@@ -15951,7 +15987,7 @@
                   <pic:spPr bwMode="auto">
                     <a:xfrm>
                       <a:off x="0" y="0"/>
-                      <a:ext cx="5334000" cy="4267200"/>
+                      <a:ext cx="4620126" cy="3696101"/>
                     </a:xfrm>
                     <a:prstGeom prst="rect">
                       <a:avLst/>
@@ -17177,7 +17213,7 @@
       <w:r>
         <w:drawing>
           <wp:inline>
-            <wp:extent cx="5334000" cy="4267200"/>
+            <wp:extent cx="4620126" cy="3696101"/>
             <wp:effectExtent b="0" l="0" r="0" t="0"/>
             <wp:docPr descr="" title="" id="1" name="Picture"/>
             <a:graphic>
@@ -17198,7 +17234,7 @@
                   <pic:spPr bwMode="auto">
                     <a:xfrm>
                       <a:off x="0" y="0"/>
-                      <a:ext cx="5334000" cy="4267200"/>
+                      <a:ext cx="4620126" cy="3696101"/>
                     </a:xfrm>
                     <a:prstGeom prst="rect">
                       <a:avLst/>
@@ -17921,7 +17957,7 @@
       <w:r>
         <w:drawing>
           <wp:inline>
-            <wp:extent cx="5334000" cy="4267200"/>
+            <wp:extent cx="4620126" cy="3696101"/>
             <wp:effectExtent b="0" l="0" r="0" t="0"/>
             <wp:docPr descr="" title="" id="1" name="Picture"/>
             <a:graphic>
@@ -17942,7 +17978,7 @@
                   <pic:spPr bwMode="auto">
                     <a:xfrm>
                       <a:off x="0" y="0"/>
-                      <a:ext cx="5334000" cy="4267200"/>
+                      <a:ext cx="4620126" cy="3696101"/>
                     </a:xfrm>
                     <a:prstGeom prst="rect">
                       <a:avLst/>
@@ -18664,7 +18700,7 @@
       <w:r>
         <w:drawing>
           <wp:inline>
-            <wp:extent cx="5334000" cy="4267200"/>
+            <wp:extent cx="4620126" cy="3696101"/>
             <wp:effectExtent b="0" l="0" r="0" t="0"/>
             <wp:docPr descr="" title="" id="1" name="Picture"/>
             <a:graphic>
@@ -18685,7 +18721,7 @@
                   <pic:spPr bwMode="auto">
                     <a:xfrm>
                       <a:off x="0" y="0"/>
-                      <a:ext cx="5334000" cy="4267200"/>
+                      <a:ext cx="4620126" cy="3696101"/>
                     </a:xfrm>
                     <a:prstGeom prst="rect">
                       <a:avLst/>
@@ -19414,7 +19450,7 @@
       <w:r>
         <w:drawing>
           <wp:inline>
-            <wp:extent cx="5334000" cy="4267200"/>
+            <wp:extent cx="4620126" cy="3696101"/>
             <wp:effectExtent b="0" l="0" r="0" t="0"/>
             <wp:docPr descr="" title="" id="1" name="Picture"/>
             <a:graphic>
@@ -19435,7 +19471,7 @@
                   <pic:spPr bwMode="auto">
                     <a:xfrm>
                       <a:off x="0" y="0"/>
-                      <a:ext cx="5334000" cy="4267200"/>
+                      <a:ext cx="4620126" cy="3696101"/>
                     </a:xfrm>
                     <a:prstGeom prst="rect">
                       <a:avLst/>
@@ -20270,7 +20306,7 @@
       <w:r>
         <w:drawing>
           <wp:inline>
-            <wp:extent cx="5334000" cy="4267200"/>
+            <wp:extent cx="4620126" cy="3696101"/>
             <wp:effectExtent b="0" l="0" r="0" t="0"/>
             <wp:docPr descr="" title="" id="1" name="Picture"/>
             <a:graphic>
@@ -20291,7 +20327,7 @@
                   <pic:spPr bwMode="auto">
                     <a:xfrm>
                       <a:off x="0" y="0"/>
-                      <a:ext cx="5334000" cy="4267200"/>
+                      <a:ext cx="4620126" cy="3696101"/>
                     </a:xfrm>
                     <a:prstGeom prst="rect">
                       <a:avLst/>
@@ -21290,7 +21326,7 @@
       <w:r>
         <w:drawing>
           <wp:inline>
-            <wp:extent cx="5334000" cy="4267200"/>
+            <wp:extent cx="4620126" cy="3696101"/>
             <wp:effectExtent b="0" l="0" r="0" t="0"/>
             <wp:docPr descr="" title="" id="1" name="Picture"/>
             <a:graphic>
@@ -21311,7 +21347,7 @@
                   <pic:spPr bwMode="auto">
                     <a:xfrm>
                       <a:off x="0" y="0"/>
-                      <a:ext cx="5334000" cy="4267200"/>
+                      <a:ext cx="4620126" cy="3696101"/>
                     </a:xfrm>
                     <a:prstGeom prst="rect">
                       <a:avLst/>
@@ -22058,7 +22094,7 @@
       <w:r>
         <w:drawing>
           <wp:inline>
-            <wp:extent cx="5334000" cy="4267200"/>
+            <wp:extent cx="4620126" cy="3696101"/>
             <wp:effectExtent b="0" l="0" r="0" t="0"/>
             <wp:docPr descr="" title="" id="1" name="Picture"/>
             <a:graphic>
@@ -22079,7 +22115,7 @@
                   <pic:spPr bwMode="auto">
                     <a:xfrm>
                       <a:off x="0" y="0"/>
-                      <a:ext cx="5334000" cy="4267200"/>
+                      <a:ext cx="4620126" cy="3696101"/>
                     </a:xfrm>
                     <a:prstGeom prst="rect">
                       <a:avLst/>
@@ -22828,7 +22864,7 @@
       <w:r>
         <w:drawing>
           <wp:inline>
-            <wp:extent cx="5334000" cy="4267200"/>
+            <wp:extent cx="4620126" cy="3696101"/>
             <wp:effectExtent b="0" l="0" r="0" t="0"/>
             <wp:docPr descr="" title="" id="1" name="Picture"/>
             <a:graphic>
@@ -22849,7 +22885,7 @@
                   <pic:spPr bwMode="auto">
                     <a:xfrm>
                       <a:off x="0" y="0"/>
-                      <a:ext cx="5334000" cy="4267200"/>
+                      <a:ext cx="4620126" cy="3696101"/>
                     </a:xfrm>
                     <a:prstGeom prst="rect">
                       <a:avLst/>
@@ -23578,7 +23614,7 @@
       <w:r>
         <w:drawing>
           <wp:inline>
-            <wp:extent cx="5334000" cy="4267200"/>
+            <wp:extent cx="4620126" cy="3696101"/>
             <wp:effectExtent b="0" l="0" r="0" t="0"/>
             <wp:docPr descr="" title="" id="1" name="Picture"/>
             <a:graphic>
@@ -23599,7 +23635,7 @@
                   <pic:spPr bwMode="auto">
                     <a:xfrm>
                       <a:off x="0" y="0"/>
-                      <a:ext cx="5334000" cy="4267200"/>
+                      <a:ext cx="4620126" cy="3696101"/>
                     </a:xfrm>
                     <a:prstGeom prst="rect">
                       <a:avLst/>
@@ -24312,7 +24348,7 @@
       <w:r>
         <w:drawing>
           <wp:inline>
-            <wp:extent cx="5334000" cy="4267200"/>
+            <wp:extent cx="4620126" cy="3696101"/>
             <wp:effectExtent b="0" l="0" r="0" t="0"/>
             <wp:docPr descr="" title="" id="1" name="Picture"/>
             <a:graphic>
@@ -24333,7 +24369,7 @@
                   <pic:spPr bwMode="auto">
                     <a:xfrm>
                       <a:off x="0" y="0"/>
-                      <a:ext cx="5334000" cy="4267200"/>
+                      <a:ext cx="4620126" cy="3696101"/>
                     </a:xfrm>
                     <a:prstGeom prst="rect">
                       <a:avLst/>
@@ -25103,7 +25139,7 @@
       <w:r>
         <w:drawing>
           <wp:inline>
-            <wp:extent cx="5334000" cy="4267200"/>
+            <wp:extent cx="4620126" cy="3696101"/>
             <wp:effectExtent b="0" l="0" r="0" t="0"/>
             <wp:docPr descr="" title="" id="1" name="Picture"/>
             <a:graphic>
@@ -25124,7 +25160,7 @@
                   <pic:spPr bwMode="auto">
                     <a:xfrm>
                       <a:off x="0" y="0"/>
-                      <a:ext cx="5334000" cy="4267200"/>
+                      <a:ext cx="4620126" cy="3696101"/>
                     </a:xfrm>
                     <a:prstGeom prst="rect">
                       <a:avLst/>
@@ -25397,7 +25433,7 @@
       <w:r>
         <w:drawing>
           <wp:inline>
-            <wp:extent cx="5334000" cy="4267200"/>
+            <wp:extent cx="4620126" cy="3696101"/>
             <wp:effectExtent b="0" l="0" r="0" t="0"/>
             <wp:docPr descr="" title="" id="1" name="Picture"/>
             <a:graphic>
@@ -25418,7 +25454,7 @@
                   <pic:spPr bwMode="auto">
                     <a:xfrm>
                       <a:off x="0" y="0"/>
-                      <a:ext cx="5334000" cy="4267200"/>
+                      <a:ext cx="4620126" cy="3696101"/>
                     </a:xfrm>
                     <a:prstGeom prst="rect">
                       <a:avLst/>
@@ -25748,7 +25784,7 @@
       <w:r>
         <w:drawing>
           <wp:inline>
-            <wp:extent cx="5334000" cy="4267200"/>
+            <wp:extent cx="4620126" cy="3696101"/>
             <wp:effectExtent b="0" l="0" r="0" t="0"/>
             <wp:docPr descr="" title="" id="1" name="Picture"/>
             <a:graphic>
@@ -25769,7 +25805,7 @@
                   <pic:spPr bwMode="auto">
                     <a:xfrm>
                       <a:off x="0" y="0"/>
-                      <a:ext cx="5334000" cy="4267200"/>
+                      <a:ext cx="4620126" cy="3696101"/>
                     </a:xfrm>
                     <a:prstGeom prst="rect">
                       <a:avLst/>
@@ -26228,7 +26264,7 @@
       <w:r>
         <w:drawing>
           <wp:inline>
-            <wp:extent cx="5334000" cy="4267200"/>
+            <wp:extent cx="4620126" cy="3696101"/>
             <wp:effectExtent b="0" l="0" r="0" t="0"/>
             <wp:docPr descr="" title="" id="1" name="Picture"/>
             <a:graphic>
@@ -26249,7 +26285,7 @@
                   <pic:spPr bwMode="auto">
                     <a:xfrm>
                       <a:off x="0" y="0"/>
-                      <a:ext cx="5334000" cy="4267200"/>
+                      <a:ext cx="4620126" cy="3696101"/>
                     </a:xfrm>
                     <a:prstGeom prst="rect">
                       <a:avLst/>
@@ -26472,7 +26508,7 @@
     </w:lvl>
   </w:abstractNum>
   <w:abstractNum w:abstractNumId="990">
-    <w:nsid w:val="5e24458c"/>
+    <w:nsid w:val="dc4def97"/>
     <w:multiLevelType w:val="multilevel"/>
     <w:lvl w:ilvl="0">
       <w:numFmt w:val="bullet"/>

</xml_diff>

<commit_message>
Added summary and works cited
</commit_message>
<xml_diff>
--- a/Visualizations/Draft_Visualizations_Template.docx
+++ b/Visualizations/Draft_Visualizations_Template.docx
@@ -38863,7 +38863,31 @@
         <w:pStyle w:val="FirstParagraph"/>
       </w:pPr>
       <w:r>
-        <w:t xml:space="preserve">This is a placeholder for the summary.</w:t>
+        <w:t xml:space="preserve">According to the 2010 U.S. National Comorbidity Survey, about 18 percent of employed adults have had symptoms of a mental health disorder in the previous month (Harvard Medical School, 2010, para. 1). However, mental health stigma can inhibit people’s willingness to seek help (Harvard Medical School, 2010, para. 2). Research on employee resource programs in the workplace targeting mental health/substance abuse issues indicates that conducting outreach to workers on mental health as well as expanding benefits may result in more seeking help for mental health and/or substance abuse issues (Lindrooth, et al, 2005, pp. 1092, 1102; Lo Sasso, et al, 2006, pp. 366, 370; Deitz, et al, 2005, p. 313). Benefits could include improved employee mood/health, increased productivity, and lower absenteeism in the workplace (Harvard Medical School, 2010, para. 28-29; Lo Sasso, Rost, &amp; Beck, 2006, p. 352).</w:t>
+      </w:r>
+    </w:p>
+    <w:p>
+      <w:pPr>
+        <w:pStyle w:val="BodyText"/>
+      </w:pPr>
+      <w:r>
+        <w:t xml:space="preserve">Our target audience are Human Resources professionals who work for technology companies (or employ technology-focused workers) who are interested in learning more about mental illness in the workplace and are considering expanding wellness programs. For our analysis, we used the Open Sourcing Mental Illness dataset. The dataset is a 2016 voluntary survey done on mental health in the technology industry (Open Sourcing Mental Illness, LTD, 2016b). This dataset allows us to learn more about what mental health disorders are common, what other companies are doing, and how workers view mental health in the workplace. For our analysis we only included those who worked for a company (i.e., not self-employed). Out of 1,433 total entries, 1,146 were included. We cleaned the dataset by standardizing data, as well as correcting typos and formatting errors. During our analysis, we shortened some of the labels to make it easier to fit on visualizations and tables.</w:t>
+      </w:r>
+    </w:p>
+    <w:p>
+      <w:pPr>
+        <w:pStyle w:val="BodyText"/>
+      </w:pPr>
+      <w:r>
+        <w:t xml:space="preserve">[INSERT PLOT AND INTERPRETATION OF PLOT HERE]</w:t>
+      </w:r>
+    </w:p>
+    <w:p>
+      <w:pPr>
+        <w:pStyle w:val="BodyText"/>
+      </w:pPr>
+      <w:r>
+        <w:t xml:space="preserve">Based off our analysis, it is clear that a significant number of people in the technology workplace have a mental health disorder. This analysis makes it clear that Human Resource professionals who are interested in expanding outreach need to review their policies regarding requesting leave and protection of employee anonymity when they are handling a mental health issue. Furthermore, the analysis shows that there is unease among many employees regarding the impact of disclosing a mental health disorder on their career. Therefore, it is likely necessary to provide training to employees and supervisors with the goal of reducing stigma around mental health.</w:t>
       </w:r>
     </w:p>
     <w:p>
@@ -38881,7 +38905,7 @@
         <w:pStyle w:val="FirstParagraph"/>
       </w:pPr>
       <w:r>
-        <w:t xml:space="preserve">Laura - For the work plan, I worked with the group to draft the sections on dataset used, audience, and research questions. I also reviewed a list of studies on mental health in the workplace and drafted summaries that can be used as a reference by the group. For the data cleaning documentation, I examined nine variables and noted if there were any issues. I worked with other group members to determine how to handle the variables. For the R Script, I did frequency tables related to my analyses and the variables I examined for data cleaning. For the R Plot Draft, I created visualizations and interpretations for my analyses (in section 3, the portions on anonymity policies, ease of taking leave, comfort discussing with coworkers and supervisors). For the presentation, I created a template for the presentation that included what was needed and placeholder slides for the analyses the group did. I also did slides related to my analysis (anonymity policies, ease of taking leave, comfort discussing with coworkers and supervisors) and used the findings to draft some recommendations.For the final package, I did the first draft of the summary.</w:t>
+        <w:t xml:space="preserve">Laura - For the work plan, I worked with the group to draft the sections on dataset used, audience, and research questions. I also reviewed a list of studies on mental health in the workplace and drafted summaries that can be used as a reference by the group. For the data cleaning documentation, I examined nine variables and noted if there were any issues. I worked with other group members to determine how to handle the variables. For the R Script, I did frequency tables related to my analyses and the variables I examined for data cleaning. For the R Plot Draft, I created visualizations and interpretations for my analyses (in section 3, the portions on anonymity policies, ease of taking leave, comfort discussing with coworkers and supervisors). For the presentation, I created a template for the presentation that included what was needed and placeholder slides for the analyses the group did. I also did slides related to my analysis (anonymity policies, ease of taking leave, comfort discussing with coworkers and supervisors) and used the findings to draft some recommendations.For the final package, I did the first draft of the summary as well as revised and cleaned up the analyses that I worked on.</w:t>
       </w:r>
     </w:p>
     <w:p>
@@ -38899,12 +38923,170 @@
         <w:pStyle w:val="FirstParagraph"/>
       </w:pPr>
       <w:r>
+        <w:t xml:space="preserve">Deitz, D., Cook, R., &amp; Hersch, R. (2005). Workplace Health Promotion and Utilization of Health Services: Follow-up Data Findings. The Journal of Behavioral Health Services &amp; Research, 32(3), 306-319. Retrieved October 21, 2018 from</w:t>
+      </w:r>
+      <w:r>
+        <w:t xml:space="preserve"> </w:t>
+      </w:r>
+      <w:hyperlink r:id="rId212">
+        <w:r>
+          <w:rPr>
+            <w:rStyle w:val="Hyperlink"/>
+          </w:rPr>
+          <w:t xml:space="preserve">https://doi-org.proxy-um.researchport.umd.edu/10.1007/BF02291830</w:t>
+        </w:r>
+      </w:hyperlink>
+    </w:p>
+    <w:p>
+      <w:pPr>
+        <w:pStyle w:val="BodyText"/>
+      </w:pPr>
+      <w:r>
+        <w:t xml:space="preserve">Harvard Medical School (2010). Mental health problems in the workplace [Newsletter]. Retrieved December 8, 2018, from</w:t>
+      </w:r>
+      <w:r>
+        <w:t xml:space="preserve"> </w:t>
+      </w:r>
+      <w:hyperlink r:id="rId213">
+        <w:r>
+          <w:rPr>
+            <w:rStyle w:val="Hyperlink"/>
+          </w:rPr>
+          <w:t xml:space="preserve">https://www.health.harvard.edu/newsletter_article/mental-health-problems-in-the-workplace</w:t>
+        </w:r>
+      </w:hyperlink>
+      <w:r>
+        <w:t xml:space="preserve">.</w:t>
+      </w:r>
+    </w:p>
+    <w:p>
+      <w:pPr>
+        <w:pStyle w:val="BodyText"/>
+      </w:pPr>
+      <w:r>
+        <w:t xml:space="preserve">Lo Sasso, A. T., Lindrooth, R. C., Lurie, I. Z., &amp; Lyons, J. S. (2006). Expanded Mental Health Benefits and Outpatient Depression Treatment Intensity. Medical Care, 44(4), 366-372. Retrieved October 21, 2018 from</w:t>
+      </w:r>
+      <w:r>
+        <w:t xml:space="preserve"> </w:t>
+      </w:r>
+      <w:hyperlink r:id="rId214">
+        <w:r>
+          <w:rPr>
+            <w:rStyle w:val="Hyperlink"/>
+          </w:rPr>
+          <w:t xml:space="preserve">https://doi-org.proxy-um.researchport.umd.edu/10.1097/01.mlr.0000204083.55544.f8</w:t>
+        </w:r>
+      </w:hyperlink>
+    </w:p>
+    <w:p>
+      <w:pPr>
+        <w:pStyle w:val="BodyText"/>
+      </w:pPr>
+      <w:r>
+        <w:t xml:space="preserve">Lindrooth, R. C., Lo Sasso, A. T., &amp; Lurie, I. Z. (2005). The Effect of Expanded Mental Health Benefits on Treatment Initiation and Specialist Utilization. Health Services Research, 40(4), 1092-1107. Retrieved October 21, 2018 from</w:t>
+      </w:r>
+      <w:r>
+        <w:t xml:space="preserve"> </w:t>
+      </w:r>
+      <w:hyperlink r:id="rId215">
+        <w:r>
+          <w:rPr>
+            <w:rStyle w:val="Hyperlink"/>
+          </w:rPr>
+          <w:t xml:space="preserve">https://doi-org.proxy-um.researchport.umd.edu/10.1111/j.1475-6773.2005.00406.x</w:t>
+        </w:r>
+      </w:hyperlink>
+    </w:p>
+    <w:p>
+      <w:pPr>
+        <w:pStyle w:val="BodyText"/>
+      </w:pPr>
+      <w:r>
+        <w:t xml:space="preserve">Lo Sasso, A. T., Rost, K., &amp; Beck, A. (2006). Modeling the Impact of Enhanced Depression Treatment on Workplace Functioning and Costs: A Cost-Benefit Approach. Medical Care, 44(4), 352-358. Retrieved October 21, 2018 from</w:t>
+      </w:r>
+      <w:r>
+        <w:t xml:space="preserve"> </w:t>
+      </w:r>
+      <w:hyperlink r:id="rId216">
+        <w:r>
+          <w:rPr>
+            <w:rStyle w:val="Hyperlink"/>
+          </w:rPr>
+          <w:t xml:space="preserve">https://doi-org.proxy-um.researchport.umd.edu/10.1097/01.mlr.0000204049.30620.1e</w:t>
+        </w:r>
+      </w:hyperlink>
+    </w:p>
+    <w:p>
+      <w:pPr>
+        <w:pStyle w:val="BodyText"/>
+      </w:pPr>
+      <w:r>
+        <w:t xml:space="preserve">Milne, S. H., Blum, T. C., &amp; Roman, P. M. (1994). Factors Influencing Employees Propensity to Use an Employee Assistance Program. Personnel Psychology, 47(1), 123-145. Retrieved October 24, 2018 from</w:t>
+      </w:r>
+      <w:r>
+        <w:t xml:space="preserve"> </w:t>
+      </w:r>
+      <w:hyperlink r:id="rId217">
+        <w:r>
+          <w:rPr>
+            <w:rStyle w:val="Hyperlink"/>
+          </w:rPr>
+          <w:t xml:space="preserve">http://search.ebscohost.com.proxy-um.researchport.umd.edu/login.aspx?direct=true&amp;db=bth&amp;AN=9411113184&amp;site=ehost-live</w:t>
+        </w:r>
+      </w:hyperlink>
+    </w:p>
+    <w:p>
+      <w:pPr>
+        <w:pStyle w:val="BodyText"/>
+      </w:pPr>
+      <w:r>
+        <w:t xml:space="preserve">Open Sourcing mental Illness, LTD (2016a). OSMI (Version 1) [Data file]. Retrieved September 7, 2018, from</w:t>
+      </w:r>
+      <w:r>
+        <w:t xml:space="preserve"> </w:t>
+      </w:r>
+      <w:hyperlink r:id="rId218">
+        <w:r>
+          <w:rPr>
+            <w:rStyle w:val="Hyperlink"/>
+          </w:rPr>
+          <w:t xml:space="preserve">https://osmihelp.org/research</w:t>
+        </w:r>
+      </w:hyperlink>
+    </w:p>
+    <w:p>
+      <w:pPr>
+        <w:pStyle w:val="BodyText"/>
+      </w:pPr>
+      <w:r>
+        <w:t xml:space="preserve">Open Sourcing Mental Illness, LTD (2016b). osmi-survey-2016_1479139902 [Metadata File]. Retrieved September 19, 2018, from</w:t>
+      </w:r>
+      <w:r>
+        <w:t xml:space="preserve"> </w:t>
+      </w:r>
+      <w:hyperlink r:id="rId218">
+        <w:r>
+          <w:rPr>
+            <w:rStyle w:val="Hyperlink"/>
+          </w:rPr>
+          <w:t xml:space="preserve">https://osmihelp.org/research</w:t>
+        </w:r>
+      </w:hyperlink>
+      <w:r>
+        <w:t xml:space="preserve">.</w:t>
+      </w:r>
+    </w:p>
+    <w:p>
+      <w:pPr>
+        <w:pStyle w:val="BodyText"/>
+      </w:pPr>
+      <w:r>
         <w:t xml:space="preserve">Townsley, E.R. (2002). Some limitations of chi-square. Retrieved December 6, 2018 from</w:t>
       </w:r>
       <w:r>
         <w:t xml:space="preserve"> </w:t>
       </w:r>
-      <w:hyperlink r:id="rId212">
+      <w:hyperlink r:id="rId219">
         <w:r>
           <w:rPr>
             <w:rStyle w:val="Hyperlink"/>
@@ -38915,25 +39097,6 @@
       <w:r>
         <w:t xml:space="preserve">.</w:t>
       </w:r>
-    </w:p>
-    <w:p>
-      <w:pPr>
-        <w:pStyle w:val="BodyText"/>
-      </w:pPr>
-      <w:r>
-        <w:t xml:space="preserve">Milne, S. H., Blum, T. C., &amp; Roman, P. M. (1994). Factors Influencing Employees Propensity to Use an Employee Assistance Program. Personnel Psychology, 47(1), 123-145. Retrieved October 24, 2018 from</w:t>
-      </w:r>
-      <w:r>
-        <w:t xml:space="preserve"> </w:t>
-      </w:r>
-      <w:hyperlink r:id="rId213">
-        <w:r>
-          <w:rPr>
-            <w:rStyle w:val="Hyperlink"/>
-          </w:rPr>
-          <w:t xml:space="preserve">http://search.ebscohost.com.proxy-um.researchport.umd.edu/login.aspx?direct=true&amp;db=bth&amp;AN=9411113184&amp;site=ehost-live</w:t>
-        </w:r>
-      </w:hyperlink>
     </w:p>
     <w:sectPr/>
   </w:body>
@@ -39043,7 +39206,7 @@
     </w:lvl>
   </w:abstractNum>
   <w:abstractNum w:abstractNumId="990">
-    <w:nsid w:val="5d456e76"/>
+    <w:nsid w:val="f93ac3fd"/>
     <w:multiLevelType w:val="multilevel"/>
     <w:lvl w:ilvl="0">
       <w:numFmt w:val="bullet"/>

</xml_diff>

<commit_message>
Cleaned up analysis and Updated contribution part
</commit_message>
<xml_diff>
--- a/Visualizations/Draft_Visualizations_Template.docx
+++ b/Visualizations/Draft_Visualizations_Template.docx
@@ -1439,7 +1439,7 @@
               <w:jc w:val="left"/>
             </w:pPr>
             <w:r>
-              <w:t xml:space="preserve">Autism spectrum disorder</w:t>
+              <w:t xml:space="preserve">Autism Spectrum Disorder</w:t>
             </w:r>
           </w:p>
         </w:tc>
@@ -1463,7 +1463,7 @@
               <w:jc w:val="left"/>
             </w:pPr>
             <w:r>
-              <w:t xml:space="preserve">Autism Spectrum Disorder</w:t>
+              <w:t xml:space="preserve">Autism spectrum disorder</w:t>
             </w:r>
           </w:p>
         </w:tc>
@@ -1487,7 +1487,7 @@
               <w:jc w:val="left"/>
             </w:pPr>
             <w:r>
-              <w:t xml:space="preserve">Pervasive Developmental Disorder</w:t>
+              <w:t xml:space="preserve">PTSD</w:t>
             </w:r>
           </w:p>
         </w:tc>
@@ -1511,7 +1511,7 @@
               <w:jc w:val="left"/>
             </w:pPr>
             <w:r>
-              <w:t xml:space="preserve">PTSD</w:t>
+              <w:t xml:space="preserve">Pervasive Developmental Disorder</w:t>
             </w:r>
           </w:p>
         </w:tc>
@@ -2110,7 +2110,7 @@
       <w:r>
         <w:drawing>
           <wp:inline>
-            <wp:extent cx="4620126" cy="3696101"/>
+            <wp:extent cx="5334000" cy="4267200"/>
             <wp:effectExtent b="0" l="0" r="0" t="0"/>
             <wp:docPr descr="" title="" id="1" name="Picture"/>
             <a:graphic>
@@ -2131,7 +2131,7 @@
                   <pic:spPr bwMode="auto">
                     <a:xfrm>
                       <a:off x="0" y="0"/>
-                      <a:ext cx="4620126" cy="3696101"/>
+                      <a:ext cx="5334000" cy="4267200"/>
                     </a:xfrm>
                     <a:prstGeom prst="rect">
                       <a:avLst/>
@@ -2743,7 +2743,7 @@
         <w:rPr>
           <w:rStyle w:val="StringTok"/>
         </w:rPr>
-        <w:t xml:space="preserve">'Distribution of mental health status among genders (1)'</w:t>
+        <w:t xml:space="preserve">'Distribution of mental health status among genders'</w:t>
       </w:r>
       <w:r>
         <w:rPr>
@@ -2759,7 +2759,7 @@
       <w:r>
         <w:drawing>
           <wp:inline>
-            <wp:extent cx="4620126" cy="3696101"/>
+            <wp:extent cx="5334000" cy="4267200"/>
             <wp:effectExtent b="0" l="0" r="0" t="0"/>
             <wp:docPr descr="" title="" id="1" name="Picture"/>
             <a:graphic>
@@ -2780,7 +2780,7 @@
                   <pic:spPr bwMode="auto">
                     <a:xfrm>
                       <a:off x="0" y="0"/>
-                      <a:ext cx="4620126" cy="3696101"/>
+                      <a:ext cx="5334000" cy="4267200"/>
                     </a:xfrm>
                     <a:prstGeom prst="rect">
                       <a:avLst/>
@@ -3273,7 +3273,7 @@
         <w:rPr>
           <w:rStyle w:val="StringTok"/>
         </w:rPr>
-        <w:t xml:space="preserve">'Distribution of mental health status among genders (2)'</w:t>
+        <w:t xml:space="preserve">'Distribution of mental health status among genders'</w:t>
       </w:r>
       <w:r>
         <w:rPr>
@@ -3289,7 +3289,7 @@
       <w:r>
         <w:drawing>
           <wp:inline>
-            <wp:extent cx="4620126" cy="3696101"/>
+            <wp:extent cx="5334000" cy="4267200"/>
             <wp:effectExtent b="0" l="0" r="0" t="0"/>
             <wp:docPr descr="" title="" id="1" name="Picture"/>
             <a:graphic>
@@ -3310,7 +3310,7 @@
                   <pic:spPr bwMode="auto">
                     <a:xfrm>
                       <a:off x="0" y="0"/>
-                      <a:ext cx="4620126" cy="3696101"/>
+                      <a:ext cx="5334000" cy="4267200"/>
                     </a:xfrm>
                     <a:prstGeom prst="rect">
                       <a:avLst/>
@@ -4300,7 +4300,7 @@
         <w:rPr>
           <w:rStyle w:val="StringTok"/>
         </w:rPr>
-        <w:t xml:space="preserve">'Distribution of mental health status based on age groups (1)'</w:t>
+        <w:t xml:space="preserve">'Distribution of mental health status based on age groups'</w:t>
       </w:r>
       <w:r>
         <w:rPr>
@@ -4316,7 +4316,7 @@
       <w:r>
         <w:drawing>
           <wp:inline>
-            <wp:extent cx="4620126" cy="3696101"/>
+            <wp:extent cx="5334000" cy="4267200"/>
             <wp:effectExtent b="0" l="0" r="0" t="0"/>
             <wp:docPr descr="" title="" id="1" name="Picture"/>
             <a:graphic>
@@ -4337,7 +4337,7 @@
                   <pic:spPr bwMode="auto">
                     <a:xfrm>
                       <a:off x="0" y="0"/>
-                      <a:ext cx="4620126" cy="3696101"/>
+                      <a:ext cx="5334000" cy="4267200"/>
                     </a:xfrm>
                     <a:prstGeom prst="rect">
                       <a:avLst/>
@@ -4818,7 +4818,7 @@
         <w:rPr>
           <w:rStyle w:val="StringTok"/>
         </w:rPr>
-        <w:t xml:space="preserve">'Distribution of mental health status based on age groups (2)'</w:t>
+        <w:t xml:space="preserve">'Distribution of mental health status based on age groups'</w:t>
       </w:r>
       <w:r>
         <w:rPr>
@@ -4834,7 +4834,7 @@
       <w:r>
         <w:drawing>
           <wp:inline>
-            <wp:extent cx="4620126" cy="3696101"/>
+            <wp:extent cx="5334000" cy="4267200"/>
             <wp:effectExtent b="0" l="0" r="0" t="0"/>
             <wp:docPr descr="" title="" id="1" name="Picture"/>
             <a:graphic>
@@ -4855,7 +4855,7 @@
                   <pic:spPr bwMode="auto">
                     <a:xfrm>
                       <a:off x="0" y="0"/>
-                      <a:ext cx="4620126" cy="3696101"/>
+                      <a:ext cx="5334000" cy="4267200"/>
                     </a:xfrm>
                     <a:prstGeom prst="rect">
                       <a:avLst/>
@@ -5641,7 +5641,7 @@
       <w:r>
         <w:drawing>
           <wp:inline>
-            <wp:extent cx="4620126" cy="3696101"/>
+            <wp:extent cx="5334000" cy="4267200"/>
             <wp:effectExtent b="0" l="0" r="0" t="0"/>
             <wp:docPr descr="" title="" id="1" name="Picture"/>
             <a:graphic>
@@ -5662,7 +5662,7 @@
                   <pic:spPr bwMode="auto">
                     <a:xfrm>
                       <a:off x="0" y="0"/>
-                      <a:ext cx="4620126" cy="3696101"/>
+                      <a:ext cx="5334000" cy="4267200"/>
                     </a:xfrm>
                     <a:prstGeom prst="rect">
                       <a:avLst/>
@@ -5899,7 +5899,7 @@
       <w:r>
         <w:drawing>
           <wp:inline>
-            <wp:extent cx="4620126" cy="3696101"/>
+            <wp:extent cx="5334000" cy="4267200"/>
             <wp:effectExtent b="0" l="0" r="0" t="0"/>
             <wp:docPr descr="" title="" id="1" name="Picture"/>
             <a:graphic>
@@ -5920,7 +5920,7 @@
                   <pic:spPr bwMode="auto">
                     <a:xfrm>
                       <a:off x="0" y="0"/>
-                      <a:ext cx="4620126" cy="3696101"/>
+                      <a:ext cx="5334000" cy="4267200"/>
                     </a:xfrm>
                     <a:prstGeom prst="rect">
                       <a:avLst/>
@@ -6401,7 +6401,7 @@
       <w:r>
         <w:drawing>
           <wp:inline>
-            <wp:extent cx="4620126" cy="3696101"/>
+            <wp:extent cx="5334000" cy="4267200"/>
             <wp:effectExtent b="0" l="0" r="0" t="0"/>
             <wp:docPr descr="" title="" id="1" name="Picture"/>
             <a:graphic>
@@ -6422,7 +6422,7 @@
                   <pic:spPr bwMode="auto">
                     <a:xfrm>
                       <a:off x="0" y="0"/>
-                      <a:ext cx="4620126" cy="3696101"/>
+                      <a:ext cx="5334000" cy="4267200"/>
                     </a:xfrm>
                     <a:prstGeom prst="rect">
                       <a:avLst/>
@@ -7656,7 +7656,7 @@
       <w:r>
         <w:drawing>
           <wp:inline>
-            <wp:extent cx="4620126" cy="3696101"/>
+            <wp:extent cx="5334000" cy="4267200"/>
             <wp:effectExtent b="0" l="0" r="0" t="0"/>
             <wp:docPr descr="" title="" id="1" name="Picture"/>
             <a:graphic>
@@ -7677,7 +7677,7 @@
                   <pic:spPr bwMode="auto">
                     <a:xfrm>
                       <a:off x="0" y="0"/>
-                      <a:ext cx="4620126" cy="3696101"/>
+                      <a:ext cx="5334000" cy="4267200"/>
                     </a:xfrm>
                     <a:prstGeom prst="rect">
                       <a:avLst/>
@@ -8014,7 +8014,7 @@
       <w:r>
         <w:drawing>
           <wp:inline>
-            <wp:extent cx="4620126" cy="3696101"/>
+            <wp:extent cx="5334000" cy="4267200"/>
             <wp:effectExtent b="0" l="0" r="0" t="0"/>
             <wp:docPr descr="" title="" id="1" name="Picture"/>
             <a:graphic>
@@ -8035,7 +8035,7 @@
                   <pic:spPr bwMode="auto">
                     <a:xfrm>
                       <a:off x="0" y="0"/>
-                      <a:ext cx="4620126" cy="3696101"/>
+                      <a:ext cx="5334000" cy="4267200"/>
                     </a:xfrm>
                     <a:prstGeom prst="rect">
                       <a:avLst/>
@@ -8413,7 +8413,7 @@
       <w:r>
         <w:drawing>
           <wp:inline>
-            <wp:extent cx="4620126" cy="3696101"/>
+            <wp:extent cx="5334000" cy="4267200"/>
             <wp:effectExtent b="0" l="0" r="0" t="0"/>
             <wp:docPr descr="" title="" id="1" name="Picture"/>
             <a:graphic>
@@ -8434,7 +8434,7 @@
                   <pic:spPr bwMode="auto">
                     <a:xfrm>
                       <a:off x="0" y="0"/>
-                      <a:ext cx="4620126" cy="3696101"/>
+                      <a:ext cx="5334000" cy="4267200"/>
                     </a:xfrm>
                     <a:prstGeom prst="rect">
                       <a:avLst/>
@@ -10400,7 +10400,7 @@
       <w:r>
         <w:drawing>
           <wp:inline>
-            <wp:extent cx="4620126" cy="3696101"/>
+            <wp:extent cx="5334000" cy="4267200"/>
             <wp:effectExtent b="0" l="0" r="0" t="0"/>
             <wp:docPr descr="" title="" id="1" name="Picture"/>
             <a:graphic>
@@ -10421,7 +10421,7 @@
                   <pic:spPr bwMode="auto">
                     <a:xfrm>
                       <a:off x="0" y="0"/>
-                      <a:ext cx="4620126" cy="3696101"/>
+                      <a:ext cx="5334000" cy="4267200"/>
                     </a:xfrm>
                     <a:prstGeom prst="rect">
                       <a:avLst/>
@@ -11609,7 +11609,7 @@
       <w:r>
         <w:drawing>
           <wp:inline>
-            <wp:extent cx="4620126" cy="3696101"/>
+            <wp:extent cx="5334000" cy="4267200"/>
             <wp:effectExtent b="0" l="0" r="0" t="0"/>
             <wp:docPr descr="" title="" id="1" name="Picture"/>
             <a:graphic>
@@ -11630,7 +11630,7 @@
                   <pic:spPr bwMode="auto">
                     <a:xfrm>
                       <a:off x="0" y="0"/>
-                      <a:ext cx="4620126" cy="3696101"/>
+                      <a:ext cx="5334000" cy="4267200"/>
                     </a:xfrm>
                     <a:prstGeom prst="rect">
                       <a:avLst/>
@@ -13582,7 +13582,7 @@
       <w:r>
         <w:drawing>
           <wp:inline>
-            <wp:extent cx="4620126" cy="3696101"/>
+            <wp:extent cx="5334000" cy="4267200"/>
             <wp:effectExtent b="0" l="0" r="0" t="0"/>
             <wp:docPr descr="" title="" id="1" name="Picture"/>
             <a:graphic>
@@ -13603,7 +13603,7 @@
                   <pic:spPr bwMode="auto">
                     <a:xfrm>
                       <a:off x="0" y="0"/>
-                      <a:ext cx="4620126" cy="3696101"/>
+                      <a:ext cx="5334000" cy="4267200"/>
                     </a:xfrm>
                     <a:prstGeom prst="rect">
                       <a:avLst/>
@@ -15452,7 +15452,7 @@
       <w:r>
         <w:drawing>
           <wp:inline>
-            <wp:extent cx="4620126" cy="3696101"/>
+            <wp:extent cx="5334000" cy="4267200"/>
             <wp:effectExtent b="0" l="0" r="0" t="0"/>
             <wp:docPr descr="" title="" id="1" name="Picture"/>
             <a:graphic>
@@ -15473,7 +15473,7 @@
                   <pic:spPr bwMode="auto">
                     <a:xfrm>
                       <a:off x="0" y="0"/>
-                      <a:ext cx="4620126" cy="3696101"/>
+                      <a:ext cx="5334000" cy="4267200"/>
                     </a:xfrm>
                     <a:prstGeom prst="rect">
                       <a:avLst/>
@@ -17324,7 +17324,7 @@
       <w:r>
         <w:drawing>
           <wp:inline>
-            <wp:extent cx="4620126" cy="3696101"/>
+            <wp:extent cx="5334000" cy="4267200"/>
             <wp:effectExtent b="0" l="0" r="0" t="0"/>
             <wp:docPr descr="" title="" id="1" name="Picture"/>
             <a:graphic>
@@ -17345,7 +17345,7 @@
                   <pic:spPr bwMode="auto">
                     <a:xfrm>
                       <a:off x="0" y="0"/>
-                      <a:ext cx="4620126" cy="3696101"/>
+                      <a:ext cx="5334000" cy="4267200"/>
                     </a:xfrm>
                     <a:prstGeom prst="rect">
                       <a:avLst/>
@@ -19125,7 +19125,7 @@
       <w:r>
         <w:drawing>
           <wp:inline>
-            <wp:extent cx="4620126" cy="3696101"/>
+            <wp:extent cx="5334000" cy="4267200"/>
             <wp:effectExtent b="0" l="0" r="0" t="0"/>
             <wp:docPr descr="" title="" id="1" name="Picture"/>
             <a:graphic>
@@ -19146,7 +19146,7 @@
                   <pic:spPr bwMode="auto">
                     <a:xfrm>
                       <a:off x="0" y="0"/>
-                      <a:ext cx="4620126" cy="3696101"/>
+                      <a:ext cx="5334000" cy="4267200"/>
                     </a:xfrm>
                     <a:prstGeom prst="rect">
                       <a:avLst/>
@@ -20550,7 +20550,7 @@
       <w:r>
         <w:drawing>
           <wp:inline>
-            <wp:extent cx="4620126" cy="3696101"/>
+            <wp:extent cx="5334000" cy="4267200"/>
             <wp:effectExtent b="0" l="0" r="0" t="0"/>
             <wp:docPr descr="" title="" id="1" name="Picture"/>
             <a:graphic>
@@ -20571,7 +20571,7 @@
                   <pic:spPr bwMode="auto">
                     <a:xfrm>
                       <a:off x="0" y="0"/>
-                      <a:ext cx="4620126" cy="3696101"/>
+                      <a:ext cx="5334000" cy="4267200"/>
                     </a:xfrm>
                     <a:prstGeom prst="rect">
                       <a:avLst/>
@@ -21963,7 +21963,7 @@
       <w:r>
         <w:drawing>
           <wp:inline>
-            <wp:extent cx="4620126" cy="3696101"/>
+            <wp:extent cx="5334000" cy="4267200"/>
             <wp:effectExtent b="0" l="0" r="0" t="0"/>
             <wp:docPr descr="" title="" id="1" name="Picture"/>
             <a:graphic>
@@ -21984,7 +21984,7 @@
                   <pic:spPr bwMode="auto">
                     <a:xfrm>
                       <a:off x="0" y="0"/>
-                      <a:ext cx="4620126" cy="3696101"/>
+                      <a:ext cx="5334000" cy="4267200"/>
                     </a:xfrm>
                     <a:prstGeom prst="rect">
                       <a:avLst/>
@@ -23933,7 +23933,7 @@
       <w:r>
         <w:drawing>
           <wp:inline>
-            <wp:extent cx="4620126" cy="3696101"/>
+            <wp:extent cx="5334000" cy="4267200"/>
             <wp:effectExtent b="0" l="0" r="0" t="0"/>
             <wp:docPr descr="" title="" id="1" name="Picture"/>
             <a:graphic>
@@ -23954,7 +23954,7 @@
                   <pic:spPr bwMode="auto">
                     <a:xfrm>
                       <a:off x="0" y="0"/>
-                      <a:ext cx="4620126" cy="3696101"/>
+                      <a:ext cx="5334000" cy="4267200"/>
                     </a:xfrm>
                     <a:prstGeom prst="rect">
                       <a:avLst/>
@@ -25160,7 +25160,7 @@
       <w:r>
         <w:drawing>
           <wp:inline>
-            <wp:extent cx="4620126" cy="3696101"/>
+            <wp:extent cx="5334000" cy="4267200"/>
             <wp:effectExtent b="0" l="0" r="0" t="0"/>
             <wp:docPr descr="" title="" id="1" name="Picture"/>
             <a:graphic>
@@ -25181,7 +25181,7 @@
                   <pic:spPr bwMode="auto">
                     <a:xfrm>
                       <a:off x="0" y="0"/>
-                      <a:ext cx="4620126" cy="3696101"/>
+                      <a:ext cx="5334000" cy="4267200"/>
                     </a:xfrm>
                     <a:prstGeom prst="rect">
                       <a:avLst/>
@@ -26338,7 +26338,7 @@
       <w:r>
         <w:drawing>
           <wp:inline>
-            <wp:extent cx="4620126" cy="3696101"/>
+            <wp:extent cx="5334000" cy="4267200"/>
             <wp:effectExtent b="0" l="0" r="0" t="0"/>
             <wp:docPr descr="" title="" id="1" name="Picture"/>
             <a:graphic>
@@ -26359,7 +26359,7 @@
                   <pic:spPr bwMode="auto">
                     <a:xfrm>
                       <a:off x="0" y="0"/>
-                      <a:ext cx="4620126" cy="3696101"/>
+                      <a:ext cx="5334000" cy="4267200"/>
                     </a:xfrm>
                     <a:prstGeom prst="rect">
                       <a:avLst/>
@@ -27833,7 +27833,7 @@
       <w:r>
         <w:drawing>
           <wp:inline>
-            <wp:extent cx="4620126" cy="3696101"/>
+            <wp:extent cx="5334000" cy="4267200"/>
             <wp:effectExtent b="0" l="0" r="0" t="0"/>
             <wp:docPr descr="" title="" id="1" name="Picture"/>
             <a:graphic>
@@ -27854,7 +27854,7 @@
                   <pic:spPr bwMode="auto">
                     <a:xfrm>
                       <a:off x="0" y="0"/>
-                      <a:ext cx="4620126" cy="3696101"/>
+                      <a:ext cx="5334000" cy="4267200"/>
                     </a:xfrm>
                     <a:prstGeom prst="rect">
                       <a:avLst/>
@@ -29309,7 +29309,7 @@
       <w:r>
         <w:drawing>
           <wp:inline>
-            <wp:extent cx="4620126" cy="3696101"/>
+            <wp:extent cx="5334000" cy="4267200"/>
             <wp:effectExtent b="0" l="0" r="0" t="0"/>
             <wp:docPr descr="" title="" id="1" name="Picture"/>
             <a:graphic>
@@ -29330,7 +29330,7 @@
                   <pic:spPr bwMode="auto">
                     <a:xfrm>
                       <a:off x="0" y="0"/>
-                      <a:ext cx="4620126" cy="3696101"/>
+                      <a:ext cx="5334000" cy="4267200"/>
                     </a:xfrm>
                     <a:prstGeom prst="rect">
                       <a:avLst/>
@@ -30672,7 +30672,7 @@
       <w:r>
         <w:drawing>
           <wp:inline>
-            <wp:extent cx="4620126" cy="3696101"/>
+            <wp:extent cx="5334000" cy="4267200"/>
             <wp:effectExtent b="0" l="0" r="0" t="0"/>
             <wp:docPr descr="" title="" id="1" name="Picture"/>
             <a:graphic>
@@ -30693,7 +30693,7 @@
                   <pic:spPr bwMode="auto">
                     <a:xfrm>
                       <a:off x="0" y="0"/>
-                      <a:ext cx="4620126" cy="3696101"/>
+                      <a:ext cx="5334000" cy="4267200"/>
                     </a:xfrm>
                     <a:prstGeom prst="rect">
                       <a:avLst/>
@@ -31867,7 +31867,7 @@
       <w:r>
         <w:drawing>
           <wp:inline>
-            <wp:extent cx="4620126" cy="3696101"/>
+            <wp:extent cx="5334000" cy="4267200"/>
             <wp:effectExtent b="0" l="0" r="0" t="0"/>
             <wp:docPr descr="" title="" id="1" name="Picture"/>
             <a:graphic>
@@ -31888,7 +31888,7 @@
                   <pic:spPr bwMode="auto">
                     <a:xfrm>
                       <a:off x="0" y="0"/>
-                      <a:ext cx="4620126" cy="3696101"/>
+                      <a:ext cx="5334000" cy="4267200"/>
                     </a:xfrm>
                     <a:prstGeom prst="rect">
                       <a:avLst/>
@@ -33054,7 +33054,7 @@
       <w:r>
         <w:drawing>
           <wp:inline>
-            <wp:extent cx="4620126" cy="3696101"/>
+            <wp:extent cx="5334000" cy="4267200"/>
             <wp:effectExtent b="0" l="0" r="0" t="0"/>
             <wp:docPr descr="" title="" id="1" name="Picture"/>
             <a:graphic>
@@ -33075,7 +33075,7 @@
                   <pic:spPr bwMode="auto">
                     <a:xfrm>
                       <a:off x="0" y="0"/>
-                      <a:ext cx="4620126" cy="3696101"/>
+                      <a:ext cx="5334000" cy="4267200"/>
                     </a:xfrm>
                     <a:prstGeom prst="rect">
                       <a:avLst/>
@@ -34530,7 +34530,7 @@
       <w:r>
         <w:drawing>
           <wp:inline>
-            <wp:extent cx="4620126" cy="3696101"/>
+            <wp:extent cx="5334000" cy="4267200"/>
             <wp:effectExtent b="0" l="0" r="0" t="0"/>
             <wp:docPr descr="" title="" id="1" name="Picture"/>
             <a:graphic>
@@ -34551,7 +34551,7 @@
                   <pic:spPr bwMode="auto">
                     <a:xfrm>
                       <a:off x="0" y="0"/>
-                      <a:ext cx="4620126" cy="3696101"/>
+                      <a:ext cx="5334000" cy="4267200"/>
                     </a:xfrm>
                     <a:prstGeom prst="rect">
                       <a:avLst/>
@@ -35951,7 +35951,7 @@
       <w:r>
         <w:drawing>
           <wp:inline>
-            <wp:extent cx="4620126" cy="3696101"/>
+            <wp:extent cx="5334000" cy="4267200"/>
             <wp:effectExtent b="0" l="0" r="0" t="0"/>
             <wp:docPr descr="" title="" id="1" name="Picture"/>
             <a:graphic>
@@ -35972,7 +35972,7 @@
                   <pic:spPr bwMode="auto">
                     <a:xfrm>
                       <a:off x="0" y="0"/>
-                      <a:ext cx="4620126" cy="3696101"/>
+                      <a:ext cx="5334000" cy="4267200"/>
                     </a:xfrm>
                     <a:prstGeom prst="rect">
                       <a:avLst/>
@@ -37616,7 +37616,7 @@
       <w:r>
         <w:drawing>
           <wp:inline>
-            <wp:extent cx="4620126" cy="3696101"/>
+            <wp:extent cx="5334000" cy="4267200"/>
             <wp:effectExtent b="0" l="0" r="0" t="0"/>
             <wp:docPr descr="" title="" id="1" name="Picture"/>
             <a:graphic>
@@ -37637,7 +37637,7 @@
                   <pic:spPr bwMode="auto">
                     <a:xfrm>
                       <a:off x="0" y="0"/>
-                      <a:ext cx="4620126" cy="3696101"/>
+                      <a:ext cx="5334000" cy="4267200"/>
                     </a:xfrm>
                     <a:prstGeom prst="rect">
                       <a:avLst/>
@@ -37910,7 +37910,7 @@
       <w:r>
         <w:drawing>
           <wp:inline>
-            <wp:extent cx="4620126" cy="3696101"/>
+            <wp:extent cx="5334000" cy="4267200"/>
             <wp:effectExtent b="0" l="0" r="0" t="0"/>
             <wp:docPr descr="" title="" id="1" name="Picture"/>
             <a:graphic>
@@ -37931,7 +37931,7 @@
                   <pic:spPr bwMode="auto">
                     <a:xfrm>
                       <a:off x="0" y="0"/>
-                      <a:ext cx="4620126" cy="3696101"/>
+                      <a:ext cx="5334000" cy="4267200"/>
                     </a:xfrm>
                     <a:prstGeom prst="rect">
                       <a:avLst/>
@@ -38261,7 +38261,7 @@
       <w:r>
         <w:drawing>
           <wp:inline>
-            <wp:extent cx="4620126" cy="3696101"/>
+            <wp:extent cx="5334000" cy="4267200"/>
             <wp:effectExtent b="0" l="0" r="0" t="0"/>
             <wp:docPr descr="" title="" id="1" name="Picture"/>
             <a:graphic>
@@ -38282,7 +38282,7 @@
                   <pic:spPr bwMode="auto">
                     <a:xfrm>
                       <a:off x="0" y="0"/>
-                      <a:ext cx="4620126" cy="3696101"/>
+                      <a:ext cx="5334000" cy="4267200"/>
                     </a:xfrm>
                     <a:prstGeom prst="rect">
                       <a:avLst/>
@@ -38741,7 +38741,7 @@
       <w:r>
         <w:drawing>
           <wp:inline>
-            <wp:extent cx="4620126" cy="3696101"/>
+            <wp:extent cx="5334000" cy="4267200"/>
             <wp:effectExtent b="0" l="0" r="0" t="0"/>
             <wp:docPr descr="" title="" id="1" name="Picture"/>
             <a:graphic>
@@ -38762,7 +38762,7 @@
                   <pic:spPr bwMode="auto">
                     <a:xfrm>
                       <a:off x="0" y="0"/>
-                      <a:ext cx="4620126" cy="3696101"/>
+                      <a:ext cx="5334000" cy="4267200"/>
                     </a:xfrm>
                     <a:prstGeom prst="rect">
                       <a:avLst/>
@@ -38978,7 +38978,7 @@
       <w:r>
         <w:drawing>
           <wp:inline>
-            <wp:extent cx="4620126" cy="3696101"/>
+            <wp:extent cx="5334000" cy="4267200"/>
             <wp:effectExtent b="0" l="0" r="0" t="0"/>
             <wp:docPr descr="" title="" id="1" name="Picture"/>
             <a:graphic>
@@ -38999,7 +38999,7 @@
                   <pic:spPr bwMode="auto">
                     <a:xfrm>
                       <a:off x="0" y="0"/>
-                      <a:ext cx="4620126" cy="3696101"/>
+                      <a:ext cx="5334000" cy="4267200"/>
                     </a:xfrm>
                     <a:prstGeom prst="rect">
                       <a:avLst/>
@@ -39057,7 +39057,7 @@
         <w:pStyle w:val="BodyText"/>
       </w:pPr>
       <w:r>
-        <w:t xml:space="preserve">Shruti -</w:t>
+        <w:t xml:space="preserve">Shruti - Collaborated with the team members to decide upon work plan and the tasks. For data cleaning, I examined nine variables for any issues. Worked on the age variable where I replaced the meaningless ages like 3, 110 with the average age. I exmained all the answers to the gender variable as they were subjective responses and divided them into Male, Female and others accordingly. For the descriptive analysis, I worked with the nine variables using summary and tables. For the visualization and plotting, I worked on the distribution of mental disorder. I analysed the responses to come up with a way to split it. For instance, the responses were of the format - Anxiety Disorder (Generalized, Social, Phobia, etc)|Mood Disorder (Depression, Bipolar Disorder, etc), I split them and separated them using R code to just the higher categories like anxiety Disorder, Mood Disorder to visualise it. For ease of visualisations using age, I created age groups (17-37, 37-57 etc). I visualised the distribution of mental illness across gender and age. I also did the visualisation and interpretations on negative consequences on discussing physical vs mental disorders. I documented my parts in the R markdown file. I worked on my parts for the presentation. For final package, I cleaned up the analaysis and visualizations that I worked on as well.</w:t>
       </w:r>
     </w:p>
     <w:p>
@@ -39358,7 +39358,7 @@
     </w:lvl>
   </w:abstractNum>
   <w:abstractNum w:abstractNumId="990">
-    <w:nsid w:val="e3d548fa"/>
+    <w:nsid w:val="5afe24b2"/>
     <w:multiLevelType w:val="multilevel"/>
     <w:lvl w:ilvl="0">
       <w:numFmt w:val="bullet"/>

</xml_diff>

<commit_message>
Corrected anon policies by company size visualization
X axis label was wrong
</commit_message>
<xml_diff>
--- a/Visualizations/Draft_Visualizations_Template.docx
+++ b/Visualizations/Draft_Visualizations_Template.docx
@@ -1439,7 +1439,7 @@
               <w:jc w:val="left"/>
             </w:pPr>
             <w:r>
-              <w:t xml:space="preserve">Autism Spectrum Disorder</w:t>
+              <w:t xml:space="preserve">Autism spectrum disorder</w:t>
             </w:r>
           </w:p>
         </w:tc>
@@ -1463,7 +1463,7 @@
               <w:jc w:val="left"/>
             </w:pPr>
             <w:r>
-              <w:t xml:space="preserve">Autism spectrum disorder</w:t>
+              <w:t xml:space="preserve">Autism Spectrum Disorder</w:t>
             </w:r>
           </w:p>
         </w:tc>
@@ -1487,7 +1487,7 @@
               <w:jc w:val="left"/>
             </w:pPr>
             <w:r>
-              <w:t xml:space="preserve">PTSD</w:t>
+              <w:t xml:space="preserve">Pervasive Developmental Disorder</w:t>
             </w:r>
           </w:p>
         </w:tc>
@@ -1511,7 +1511,7 @@
               <w:jc w:val="left"/>
             </w:pPr>
             <w:r>
-              <w:t xml:space="preserve">Pervasive Developmental Disorder</w:t>
+              <w:t xml:space="preserve">PTSD</w:t>
             </w:r>
           </w:p>
         </w:tc>
@@ -2110,7 +2110,7 @@
       <w:r>
         <w:drawing>
           <wp:inline>
-            <wp:extent cx="5334000" cy="4267200"/>
+            <wp:extent cx="4620126" cy="3696101"/>
             <wp:effectExtent b="0" l="0" r="0" t="0"/>
             <wp:docPr descr="" title="" id="1" name="Picture"/>
             <a:graphic>
@@ -2131,7 +2131,7 @@
                   <pic:spPr bwMode="auto">
                     <a:xfrm>
                       <a:off x="0" y="0"/>
-                      <a:ext cx="5334000" cy="4267200"/>
+                      <a:ext cx="4620126" cy="3696101"/>
                     </a:xfrm>
                     <a:prstGeom prst="rect">
                       <a:avLst/>
@@ -2759,7 +2759,7 @@
       <w:r>
         <w:drawing>
           <wp:inline>
-            <wp:extent cx="5334000" cy="4267200"/>
+            <wp:extent cx="4620126" cy="3696101"/>
             <wp:effectExtent b="0" l="0" r="0" t="0"/>
             <wp:docPr descr="" title="" id="1" name="Picture"/>
             <a:graphic>
@@ -2780,7 +2780,7 @@
                   <pic:spPr bwMode="auto">
                     <a:xfrm>
                       <a:off x="0" y="0"/>
-                      <a:ext cx="5334000" cy="4267200"/>
+                      <a:ext cx="4620126" cy="3696101"/>
                     </a:xfrm>
                     <a:prstGeom prst="rect">
                       <a:avLst/>
@@ -3289,7 +3289,7 @@
       <w:r>
         <w:drawing>
           <wp:inline>
-            <wp:extent cx="5334000" cy="4267200"/>
+            <wp:extent cx="4620126" cy="3696101"/>
             <wp:effectExtent b="0" l="0" r="0" t="0"/>
             <wp:docPr descr="" title="" id="1" name="Picture"/>
             <a:graphic>
@@ -3310,7 +3310,7 @@
                   <pic:spPr bwMode="auto">
                     <a:xfrm>
                       <a:off x="0" y="0"/>
-                      <a:ext cx="5334000" cy="4267200"/>
+                      <a:ext cx="4620126" cy="3696101"/>
                     </a:xfrm>
                     <a:prstGeom prst="rect">
                       <a:avLst/>
@@ -4316,7 +4316,7 @@
       <w:r>
         <w:drawing>
           <wp:inline>
-            <wp:extent cx="5334000" cy="4267200"/>
+            <wp:extent cx="4620126" cy="3696101"/>
             <wp:effectExtent b="0" l="0" r="0" t="0"/>
             <wp:docPr descr="" title="" id="1" name="Picture"/>
             <a:graphic>
@@ -4337,7 +4337,7 @@
                   <pic:spPr bwMode="auto">
                     <a:xfrm>
                       <a:off x="0" y="0"/>
-                      <a:ext cx="5334000" cy="4267200"/>
+                      <a:ext cx="4620126" cy="3696101"/>
                     </a:xfrm>
                     <a:prstGeom prst="rect">
                       <a:avLst/>
@@ -4834,7 +4834,7 @@
       <w:r>
         <w:drawing>
           <wp:inline>
-            <wp:extent cx="5334000" cy="4267200"/>
+            <wp:extent cx="4620126" cy="3696101"/>
             <wp:effectExtent b="0" l="0" r="0" t="0"/>
             <wp:docPr descr="" title="" id="1" name="Picture"/>
             <a:graphic>
@@ -4855,7 +4855,7 @@
                   <pic:spPr bwMode="auto">
                     <a:xfrm>
                       <a:off x="0" y="0"/>
-                      <a:ext cx="5334000" cy="4267200"/>
+                      <a:ext cx="4620126" cy="3696101"/>
                     </a:xfrm>
                     <a:prstGeom prst="rect">
                       <a:avLst/>
@@ -5641,7 +5641,7 @@
       <w:r>
         <w:drawing>
           <wp:inline>
-            <wp:extent cx="5334000" cy="4267200"/>
+            <wp:extent cx="4620126" cy="3696101"/>
             <wp:effectExtent b="0" l="0" r="0" t="0"/>
             <wp:docPr descr="" title="" id="1" name="Picture"/>
             <a:graphic>
@@ -5662,7 +5662,7 @@
                   <pic:spPr bwMode="auto">
                     <a:xfrm>
                       <a:off x="0" y="0"/>
-                      <a:ext cx="5334000" cy="4267200"/>
+                      <a:ext cx="4620126" cy="3696101"/>
                     </a:xfrm>
                     <a:prstGeom prst="rect">
                       <a:avLst/>
@@ -5899,7 +5899,7 @@
       <w:r>
         <w:drawing>
           <wp:inline>
-            <wp:extent cx="5334000" cy="4267200"/>
+            <wp:extent cx="4620126" cy="3696101"/>
             <wp:effectExtent b="0" l="0" r="0" t="0"/>
             <wp:docPr descr="" title="" id="1" name="Picture"/>
             <a:graphic>
@@ -5920,7 +5920,7 @@
                   <pic:spPr bwMode="auto">
                     <a:xfrm>
                       <a:off x="0" y="0"/>
-                      <a:ext cx="5334000" cy="4267200"/>
+                      <a:ext cx="4620126" cy="3696101"/>
                     </a:xfrm>
                     <a:prstGeom prst="rect">
                       <a:avLst/>
@@ -6401,7 +6401,7 @@
       <w:r>
         <w:drawing>
           <wp:inline>
-            <wp:extent cx="5334000" cy="4267200"/>
+            <wp:extent cx="4620126" cy="3696101"/>
             <wp:effectExtent b="0" l="0" r="0" t="0"/>
             <wp:docPr descr="" title="" id="1" name="Picture"/>
             <a:graphic>
@@ -6422,7 +6422,7 @@
                   <pic:spPr bwMode="auto">
                     <a:xfrm>
                       <a:off x="0" y="0"/>
-                      <a:ext cx="5334000" cy="4267200"/>
+                      <a:ext cx="4620126" cy="3696101"/>
                     </a:xfrm>
                     <a:prstGeom prst="rect">
                       <a:avLst/>
@@ -7656,7 +7656,7 @@
       <w:r>
         <w:drawing>
           <wp:inline>
-            <wp:extent cx="5334000" cy="4267200"/>
+            <wp:extent cx="4620126" cy="3696101"/>
             <wp:effectExtent b="0" l="0" r="0" t="0"/>
             <wp:docPr descr="" title="" id="1" name="Picture"/>
             <a:graphic>
@@ -7677,7 +7677,7 @@
                   <pic:spPr bwMode="auto">
                     <a:xfrm>
                       <a:off x="0" y="0"/>
-                      <a:ext cx="5334000" cy="4267200"/>
+                      <a:ext cx="4620126" cy="3696101"/>
                     </a:xfrm>
                     <a:prstGeom prst="rect">
                       <a:avLst/>
@@ -8014,7 +8014,7 @@
       <w:r>
         <w:drawing>
           <wp:inline>
-            <wp:extent cx="5334000" cy="4267200"/>
+            <wp:extent cx="4620126" cy="3696101"/>
             <wp:effectExtent b="0" l="0" r="0" t="0"/>
             <wp:docPr descr="" title="" id="1" name="Picture"/>
             <a:graphic>
@@ -8035,7 +8035,7 @@
                   <pic:spPr bwMode="auto">
                     <a:xfrm>
                       <a:off x="0" y="0"/>
-                      <a:ext cx="5334000" cy="4267200"/>
+                      <a:ext cx="4620126" cy="3696101"/>
                     </a:xfrm>
                     <a:prstGeom prst="rect">
                       <a:avLst/>
@@ -8413,7 +8413,7 @@
       <w:r>
         <w:drawing>
           <wp:inline>
-            <wp:extent cx="5334000" cy="4267200"/>
+            <wp:extent cx="4620126" cy="3696101"/>
             <wp:effectExtent b="0" l="0" r="0" t="0"/>
             <wp:docPr descr="" title="" id="1" name="Picture"/>
             <a:graphic>
@@ -8434,7 +8434,7 @@
                   <pic:spPr bwMode="auto">
                     <a:xfrm>
                       <a:off x="0" y="0"/>
-                      <a:ext cx="5334000" cy="4267200"/>
+                      <a:ext cx="4620126" cy="3696101"/>
                     </a:xfrm>
                     <a:prstGeom prst="rect">
                       <a:avLst/>
@@ -10279,7 +10279,7 @@
         <w:rPr>
           <w:rStyle w:val="StringTok"/>
         </w:rPr>
-        <w:t xml:space="preserve">"Perceived Difficulty Level"</w:t>
+        <w:t xml:space="preserve">"Is your anonymity protected?"</w:t>
       </w:r>
       <w:r>
         <w:rPr>
@@ -10400,7 +10400,7 @@
       <w:r>
         <w:drawing>
           <wp:inline>
-            <wp:extent cx="5334000" cy="4267200"/>
+            <wp:extent cx="4620126" cy="3696101"/>
             <wp:effectExtent b="0" l="0" r="0" t="0"/>
             <wp:docPr descr="" title="" id="1" name="Picture"/>
             <a:graphic>
@@ -10421,7 +10421,7 @@
                   <pic:spPr bwMode="auto">
                     <a:xfrm>
                       <a:off x="0" y="0"/>
-                      <a:ext cx="5334000" cy="4267200"/>
+                      <a:ext cx="4620126" cy="3696101"/>
                     </a:xfrm>
                     <a:prstGeom prst="rect">
                       <a:avLst/>
@@ -11609,7 +11609,7 @@
       <w:r>
         <w:drawing>
           <wp:inline>
-            <wp:extent cx="5334000" cy="4267200"/>
+            <wp:extent cx="4620126" cy="3696101"/>
             <wp:effectExtent b="0" l="0" r="0" t="0"/>
             <wp:docPr descr="" title="" id="1" name="Picture"/>
             <a:graphic>
@@ -11630,7 +11630,7 @@
                   <pic:spPr bwMode="auto">
                     <a:xfrm>
                       <a:off x="0" y="0"/>
-                      <a:ext cx="5334000" cy="4267200"/>
+                      <a:ext cx="4620126" cy="3696101"/>
                     </a:xfrm>
                     <a:prstGeom prst="rect">
                       <a:avLst/>
@@ -13582,7 +13582,7 @@
       <w:r>
         <w:drawing>
           <wp:inline>
-            <wp:extent cx="5334000" cy="4267200"/>
+            <wp:extent cx="4620126" cy="3696101"/>
             <wp:effectExtent b="0" l="0" r="0" t="0"/>
             <wp:docPr descr="" title="" id="1" name="Picture"/>
             <a:graphic>
@@ -13603,7 +13603,7 @@
                   <pic:spPr bwMode="auto">
                     <a:xfrm>
                       <a:off x="0" y="0"/>
-                      <a:ext cx="5334000" cy="4267200"/>
+                      <a:ext cx="4620126" cy="3696101"/>
                     </a:xfrm>
                     <a:prstGeom prst="rect">
                       <a:avLst/>
@@ -15452,7 +15452,7 @@
       <w:r>
         <w:drawing>
           <wp:inline>
-            <wp:extent cx="5334000" cy="4267200"/>
+            <wp:extent cx="4620126" cy="3696101"/>
             <wp:effectExtent b="0" l="0" r="0" t="0"/>
             <wp:docPr descr="" title="" id="1" name="Picture"/>
             <a:graphic>
@@ -15473,7 +15473,7 @@
                   <pic:spPr bwMode="auto">
                     <a:xfrm>
                       <a:off x="0" y="0"/>
-                      <a:ext cx="5334000" cy="4267200"/>
+                      <a:ext cx="4620126" cy="3696101"/>
                     </a:xfrm>
                     <a:prstGeom prst="rect">
                       <a:avLst/>
@@ -17324,7 +17324,7 @@
       <w:r>
         <w:drawing>
           <wp:inline>
-            <wp:extent cx="5334000" cy="4267200"/>
+            <wp:extent cx="4620126" cy="3696101"/>
             <wp:effectExtent b="0" l="0" r="0" t="0"/>
             <wp:docPr descr="" title="" id="1" name="Picture"/>
             <a:graphic>
@@ -17345,7 +17345,7 @@
                   <pic:spPr bwMode="auto">
                     <a:xfrm>
                       <a:off x="0" y="0"/>
-                      <a:ext cx="5334000" cy="4267200"/>
+                      <a:ext cx="4620126" cy="3696101"/>
                     </a:xfrm>
                     <a:prstGeom prst="rect">
                       <a:avLst/>
@@ -19125,7 +19125,7 @@
       <w:r>
         <w:drawing>
           <wp:inline>
-            <wp:extent cx="5334000" cy="4267200"/>
+            <wp:extent cx="4620126" cy="3696101"/>
             <wp:effectExtent b="0" l="0" r="0" t="0"/>
             <wp:docPr descr="" title="" id="1" name="Picture"/>
             <a:graphic>
@@ -19146,7 +19146,7 @@
                   <pic:spPr bwMode="auto">
                     <a:xfrm>
                       <a:off x="0" y="0"/>
-                      <a:ext cx="5334000" cy="4267200"/>
+                      <a:ext cx="4620126" cy="3696101"/>
                     </a:xfrm>
                     <a:prstGeom prst="rect">
                       <a:avLst/>
@@ -20550,7 +20550,7 @@
       <w:r>
         <w:drawing>
           <wp:inline>
-            <wp:extent cx="5334000" cy="4267200"/>
+            <wp:extent cx="4620126" cy="3696101"/>
             <wp:effectExtent b="0" l="0" r="0" t="0"/>
             <wp:docPr descr="" title="" id="1" name="Picture"/>
             <a:graphic>
@@ -20571,7 +20571,7 @@
                   <pic:spPr bwMode="auto">
                     <a:xfrm>
                       <a:off x="0" y="0"/>
-                      <a:ext cx="5334000" cy="4267200"/>
+                      <a:ext cx="4620126" cy="3696101"/>
                     </a:xfrm>
                     <a:prstGeom prst="rect">
                       <a:avLst/>
@@ -21963,7 +21963,7 @@
       <w:r>
         <w:drawing>
           <wp:inline>
-            <wp:extent cx="5334000" cy="4267200"/>
+            <wp:extent cx="4620126" cy="3696101"/>
             <wp:effectExtent b="0" l="0" r="0" t="0"/>
             <wp:docPr descr="" title="" id="1" name="Picture"/>
             <a:graphic>
@@ -21984,7 +21984,7 @@
                   <pic:spPr bwMode="auto">
                     <a:xfrm>
                       <a:off x="0" y="0"/>
-                      <a:ext cx="5334000" cy="4267200"/>
+                      <a:ext cx="4620126" cy="3696101"/>
                     </a:xfrm>
                     <a:prstGeom prst="rect">
                       <a:avLst/>
@@ -23933,7 +23933,7 @@
       <w:r>
         <w:drawing>
           <wp:inline>
-            <wp:extent cx="5334000" cy="4267200"/>
+            <wp:extent cx="4620126" cy="3696101"/>
             <wp:effectExtent b="0" l="0" r="0" t="0"/>
             <wp:docPr descr="" title="" id="1" name="Picture"/>
             <a:graphic>
@@ -23954,7 +23954,7 @@
                   <pic:spPr bwMode="auto">
                     <a:xfrm>
                       <a:off x="0" y="0"/>
-                      <a:ext cx="5334000" cy="4267200"/>
+                      <a:ext cx="4620126" cy="3696101"/>
                     </a:xfrm>
                     <a:prstGeom prst="rect">
                       <a:avLst/>
@@ -25160,7 +25160,7 @@
       <w:r>
         <w:drawing>
           <wp:inline>
-            <wp:extent cx="5334000" cy="4267200"/>
+            <wp:extent cx="4620126" cy="3696101"/>
             <wp:effectExtent b="0" l="0" r="0" t="0"/>
             <wp:docPr descr="" title="" id="1" name="Picture"/>
             <a:graphic>
@@ -25181,7 +25181,7 @@
                   <pic:spPr bwMode="auto">
                     <a:xfrm>
                       <a:off x="0" y="0"/>
-                      <a:ext cx="5334000" cy="4267200"/>
+                      <a:ext cx="4620126" cy="3696101"/>
                     </a:xfrm>
                     <a:prstGeom prst="rect">
                       <a:avLst/>
@@ -26338,7 +26338,7 @@
       <w:r>
         <w:drawing>
           <wp:inline>
-            <wp:extent cx="5334000" cy="4267200"/>
+            <wp:extent cx="4620126" cy="3696101"/>
             <wp:effectExtent b="0" l="0" r="0" t="0"/>
             <wp:docPr descr="" title="" id="1" name="Picture"/>
             <a:graphic>
@@ -26359,7 +26359,7 @@
                   <pic:spPr bwMode="auto">
                     <a:xfrm>
                       <a:off x="0" y="0"/>
-                      <a:ext cx="5334000" cy="4267200"/>
+                      <a:ext cx="4620126" cy="3696101"/>
                     </a:xfrm>
                     <a:prstGeom prst="rect">
                       <a:avLst/>
@@ -27833,7 +27833,7 @@
       <w:r>
         <w:drawing>
           <wp:inline>
-            <wp:extent cx="5334000" cy="4267200"/>
+            <wp:extent cx="4620126" cy="3696101"/>
             <wp:effectExtent b="0" l="0" r="0" t="0"/>
             <wp:docPr descr="" title="" id="1" name="Picture"/>
             <a:graphic>
@@ -27854,7 +27854,7 @@
                   <pic:spPr bwMode="auto">
                     <a:xfrm>
                       <a:off x="0" y="0"/>
-                      <a:ext cx="5334000" cy="4267200"/>
+                      <a:ext cx="4620126" cy="3696101"/>
                     </a:xfrm>
                     <a:prstGeom prst="rect">
                       <a:avLst/>
@@ -29309,7 +29309,7 @@
       <w:r>
         <w:drawing>
           <wp:inline>
-            <wp:extent cx="5334000" cy="4267200"/>
+            <wp:extent cx="4620126" cy="3696101"/>
             <wp:effectExtent b="0" l="0" r="0" t="0"/>
             <wp:docPr descr="" title="" id="1" name="Picture"/>
             <a:graphic>
@@ -29330,7 +29330,7 @@
                   <pic:spPr bwMode="auto">
                     <a:xfrm>
                       <a:off x="0" y="0"/>
-                      <a:ext cx="5334000" cy="4267200"/>
+                      <a:ext cx="4620126" cy="3696101"/>
                     </a:xfrm>
                     <a:prstGeom prst="rect">
                       <a:avLst/>
@@ -30672,7 +30672,7 @@
       <w:r>
         <w:drawing>
           <wp:inline>
-            <wp:extent cx="5334000" cy="4267200"/>
+            <wp:extent cx="4620126" cy="3696101"/>
             <wp:effectExtent b="0" l="0" r="0" t="0"/>
             <wp:docPr descr="" title="" id="1" name="Picture"/>
             <a:graphic>
@@ -30693,7 +30693,7 @@
                   <pic:spPr bwMode="auto">
                     <a:xfrm>
                       <a:off x="0" y="0"/>
-                      <a:ext cx="5334000" cy="4267200"/>
+                      <a:ext cx="4620126" cy="3696101"/>
                     </a:xfrm>
                     <a:prstGeom prst="rect">
                       <a:avLst/>
@@ -31867,7 +31867,7 @@
       <w:r>
         <w:drawing>
           <wp:inline>
-            <wp:extent cx="5334000" cy="4267200"/>
+            <wp:extent cx="4620126" cy="3696101"/>
             <wp:effectExtent b="0" l="0" r="0" t="0"/>
             <wp:docPr descr="" title="" id="1" name="Picture"/>
             <a:graphic>
@@ -31888,7 +31888,7 @@
                   <pic:spPr bwMode="auto">
                     <a:xfrm>
                       <a:off x="0" y="0"/>
-                      <a:ext cx="5334000" cy="4267200"/>
+                      <a:ext cx="4620126" cy="3696101"/>
                     </a:xfrm>
                     <a:prstGeom prst="rect">
                       <a:avLst/>
@@ -33054,7 +33054,7 @@
       <w:r>
         <w:drawing>
           <wp:inline>
-            <wp:extent cx="5334000" cy="4267200"/>
+            <wp:extent cx="4620126" cy="3696101"/>
             <wp:effectExtent b="0" l="0" r="0" t="0"/>
             <wp:docPr descr="" title="" id="1" name="Picture"/>
             <a:graphic>
@@ -33075,7 +33075,7 @@
                   <pic:spPr bwMode="auto">
                     <a:xfrm>
                       <a:off x="0" y="0"/>
-                      <a:ext cx="5334000" cy="4267200"/>
+                      <a:ext cx="4620126" cy="3696101"/>
                     </a:xfrm>
                     <a:prstGeom prst="rect">
                       <a:avLst/>
@@ -34530,7 +34530,7 @@
       <w:r>
         <w:drawing>
           <wp:inline>
-            <wp:extent cx="5334000" cy="4267200"/>
+            <wp:extent cx="4620126" cy="3696101"/>
             <wp:effectExtent b="0" l="0" r="0" t="0"/>
             <wp:docPr descr="" title="" id="1" name="Picture"/>
             <a:graphic>
@@ -34551,7 +34551,7 @@
                   <pic:spPr bwMode="auto">
                     <a:xfrm>
                       <a:off x="0" y="0"/>
-                      <a:ext cx="5334000" cy="4267200"/>
+                      <a:ext cx="4620126" cy="3696101"/>
                     </a:xfrm>
                     <a:prstGeom prst="rect">
                       <a:avLst/>
@@ -35951,7 +35951,7 @@
       <w:r>
         <w:drawing>
           <wp:inline>
-            <wp:extent cx="5334000" cy="4267200"/>
+            <wp:extent cx="4620126" cy="3696101"/>
             <wp:effectExtent b="0" l="0" r="0" t="0"/>
             <wp:docPr descr="" title="" id="1" name="Picture"/>
             <a:graphic>
@@ -35972,7 +35972,7 @@
                   <pic:spPr bwMode="auto">
                     <a:xfrm>
                       <a:off x="0" y="0"/>
-                      <a:ext cx="5334000" cy="4267200"/>
+                      <a:ext cx="4620126" cy="3696101"/>
                     </a:xfrm>
                     <a:prstGeom prst="rect">
                       <a:avLst/>
@@ -37616,7 +37616,7 @@
       <w:r>
         <w:drawing>
           <wp:inline>
-            <wp:extent cx="5334000" cy="4267200"/>
+            <wp:extent cx="4620126" cy="3696101"/>
             <wp:effectExtent b="0" l="0" r="0" t="0"/>
             <wp:docPr descr="" title="" id="1" name="Picture"/>
             <a:graphic>
@@ -37637,7 +37637,7 @@
                   <pic:spPr bwMode="auto">
                     <a:xfrm>
                       <a:off x="0" y="0"/>
-                      <a:ext cx="5334000" cy="4267200"/>
+                      <a:ext cx="4620126" cy="3696101"/>
                     </a:xfrm>
                     <a:prstGeom prst="rect">
                       <a:avLst/>
@@ -37910,7 +37910,7 @@
       <w:r>
         <w:drawing>
           <wp:inline>
-            <wp:extent cx="5334000" cy="4267200"/>
+            <wp:extent cx="4620126" cy="3696101"/>
             <wp:effectExtent b="0" l="0" r="0" t="0"/>
             <wp:docPr descr="" title="" id="1" name="Picture"/>
             <a:graphic>
@@ -37931,7 +37931,7 @@
                   <pic:spPr bwMode="auto">
                     <a:xfrm>
                       <a:off x="0" y="0"/>
-                      <a:ext cx="5334000" cy="4267200"/>
+                      <a:ext cx="4620126" cy="3696101"/>
                     </a:xfrm>
                     <a:prstGeom prst="rect">
                       <a:avLst/>
@@ -38261,7 +38261,7 @@
       <w:r>
         <w:drawing>
           <wp:inline>
-            <wp:extent cx="5334000" cy="4267200"/>
+            <wp:extent cx="4620126" cy="3696101"/>
             <wp:effectExtent b="0" l="0" r="0" t="0"/>
             <wp:docPr descr="" title="" id="1" name="Picture"/>
             <a:graphic>
@@ -38282,7 +38282,7 @@
                   <pic:spPr bwMode="auto">
                     <a:xfrm>
                       <a:off x="0" y="0"/>
-                      <a:ext cx="5334000" cy="4267200"/>
+                      <a:ext cx="4620126" cy="3696101"/>
                     </a:xfrm>
                     <a:prstGeom prst="rect">
                       <a:avLst/>
@@ -38741,7 +38741,7 @@
       <w:r>
         <w:drawing>
           <wp:inline>
-            <wp:extent cx="5334000" cy="4267200"/>
+            <wp:extent cx="4620126" cy="3696101"/>
             <wp:effectExtent b="0" l="0" r="0" t="0"/>
             <wp:docPr descr="" title="" id="1" name="Picture"/>
             <a:graphic>
@@ -38762,7 +38762,7 @@
                   <pic:spPr bwMode="auto">
                     <a:xfrm>
                       <a:off x="0" y="0"/>
-                      <a:ext cx="5334000" cy="4267200"/>
+                      <a:ext cx="4620126" cy="3696101"/>
                     </a:xfrm>
                     <a:prstGeom prst="rect">
                       <a:avLst/>
@@ -38978,7 +38978,7 @@
       <w:r>
         <w:drawing>
           <wp:inline>
-            <wp:extent cx="5334000" cy="4267200"/>
+            <wp:extent cx="4620126" cy="3696101"/>
             <wp:effectExtent b="0" l="0" r="0" t="0"/>
             <wp:docPr descr="" title="" id="1" name="Picture"/>
             <a:graphic>
@@ -38999,7 +38999,7 @@
                   <pic:spPr bwMode="auto">
                     <a:xfrm>
                       <a:off x="0" y="0"/>
-                      <a:ext cx="5334000" cy="4267200"/>
+                      <a:ext cx="4620126" cy="3696101"/>
                     </a:xfrm>
                     <a:prstGeom prst="rect">
                       <a:avLst/>
@@ -39358,7 +39358,7 @@
     </w:lvl>
   </w:abstractNum>
   <w:abstractNum w:abstractNumId="990">
-    <w:nsid w:val="5afe24b2"/>
+    <w:nsid w:val="c07ddbfb"/>
     <w:multiLevelType w:val="multilevel"/>
     <w:lvl w:ilvl="0">
       <w:numFmt w:val="bullet"/>

</xml_diff>